<commit_message>
Pertemuan 4 – Layouting & Formulir dengan Laravel & Blade (Controller)
</commit_message>
<xml_diff>
--- a/PRAKTIKUM LAYOUTS dan FORMULIR.docx
+++ b/PRAKTIKUM LAYOUTS dan FORMULIR.docx
@@ -378,7 +378,7 @@
         <w:t>5</w:t>
       </w:r>
     </w:p>
-    <w:bookmarkStart w:id="1" w:name="_Toc209482778" w:displacedByCustomXml="next"/>
+    <w:bookmarkStart w:id="1" w:name="_Toc209491386" w:displacedByCustomXml="next"/>
     <w:sdt>
       <w:sdtPr>
         <w:rPr>
@@ -448,7 +448,7 @@
             </w:rPr>
             <w:fldChar w:fldCharType="separate"/>
           </w:r>
-          <w:hyperlink w:anchor="_Toc209482778" w:history="1">
+          <w:hyperlink w:anchor="_Toc209491386" w:history="1">
             <w:r>
               <w:rPr>
                 <w:rStyle w:val="Hyperlink"/>
@@ -476,7 +476,7 @@
                 <w:noProof/>
                 <w:webHidden/>
               </w:rPr>
-              <w:instrText xml:space="preserve"> PAGEREF _Toc209482778 \h </w:instrText>
+              <w:instrText xml:space="preserve"> PAGEREF _Toc209491386 \h </w:instrText>
             </w:r>
             <w:r>
               <w:rPr>
@@ -517,7 +517,7 @@
               <w:lang w:eastAsia="id-ID"/>
             </w:rPr>
           </w:pPr>
-          <w:hyperlink w:anchor="_Toc209482779" w:history="1">
+          <w:hyperlink w:anchor="_Toc209491387" w:history="1">
             <w:r>
               <w:rPr>
                 <w:rStyle w:val="Hyperlink"/>
@@ -544,7 +544,7 @@
                 <w:noProof/>
                 <w:webHidden/>
               </w:rPr>
-              <w:instrText xml:space="preserve"> PAGEREF _Toc209482779 \h </w:instrText>
+              <w:instrText xml:space="preserve"> PAGEREF _Toc209491387 \h </w:instrText>
             </w:r>
             <w:r>
               <w:rPr>
@@ -588,7 +588,7 @@
               <w:lang w:eastAsia="id-ID"/>
             </w:rPr>
           </w:pPr>
-          <w:hyperlink w:anchor="_Toc209482780" w:history="1">
+          <w:hyperlink w:anchor="_Toc209491388" w:history="1">
             <w:r>
               <w:rPr>
                 <w:rStyle w:val="Hyperlink"/>
@@ -623,7 +623,7 @@
                 <w:noProof/>
                 <w:webHidden/>
               </w:rPr>
-              <w:instrText xml:space="preserve"> PAGEREF _Toc209482780 \h </w:instrText>
+              <w:instrText xml:space="preserve"> PAGEREF _Toc209491388 \h </w:instrText>
             </w:r>
             <w:r>
               <w:rPr>
@@ -667,7 +667,7 @@
               <w:lang w:eastAsia="id-ID"/>
             </w:rPr>
           </w:pPr>
-          <w:hyperlink w:anchor="_Toc209482781" w:history="1">
+          <w:hyperlink w:anchor="_Toc209491389" w:history="1">
             <w:r>
               <w:rPr>
                 <w:rStyle w:val="Hyperlink"/>
@@ -695,7 +695,7 @@
                 <w:noProof/>
                 <w:webHidden/>
               </w:rPr>
-              <w:instrText xml:space="preserve"> PAGEREF _Toc209482781 \h </w:instrText>
+              <w:instrText xml:space="preserve"> PAGEREF _Toc209491389 \h </w:instrText>
             </w:r>
             <w:r>
               <w:rPr>
@@ -739,7 +739,7 @@
               <w:lang w:eastAsia="id-ID"/>
             </w:rPr>
           </w:pPr>
-          <w:hyperlink w:anchor="_Toc209482782" w:history="1">
+          <w:hyperlink w:anchor="_Toc209491390" w:history="1">
             <w:r>
               <w:rPr>
                 <w:rStyle w:val="Hyperlink"/>
@@ -767,7 +767,7 @@
                 <w:noProof/>
                 <w:webHidden/>
               </w:rPr>
-              <w:instrText xml:space="preserve"> PAGEREF _Toc209482782 \h </w:instrText>
+              <w:instrText xml:space="preserve"> PAGEREF _Toc209491390 \h </w:instrText>
             </w:r>
             <w:r>
               <w:rPr>
@@ -812,7 +812,7 @@
               <w:lang w:eastAsia="id-ID"/>
             </w:rPr>
           </w:pPr>
-          <w:hyperlink w:anchor="_Toc209482783" w:history="1">
+          <w:hyperlink w:anchor="_Toc209491391" w:history="1">
             <w:r>
               <w:rPr>
                 <w:rStyle w:val="Hyperlink"/>
@@ -857,7 +857,7 @@
                 <w:noProof/>
                 <w:webHidden/>
               </w:rPr>
-              <w:instrText xml:space="preserve"> PAGEREF _Toc209482783 \h </w:instrText>
+              <w:instrText xml:space="preserve"> PAGEREF _Toc209491391 \h </w:instrText>
             </w:r>
             <w:r>
               <w:rPr>
@@ -902,7 +902,7 @@
               <w:lang w:eastAsia="id-ID"/>
             </w:rPr>
           </w:pPr>
-          <w:hyperlink w:anchor="_Toc209482784" w:history="1">
+          <w:hyperlink w:anchor="_Toc209491392" w:history="1">
             <w:r>
               <w:rPr>
                 <w:rStyle w:val="Hyperlink"/>
@@ -945,7 +945,7 @@
                 <w:noProof/>
                 <w:webHidden/>
               </w:rPr>
-              <w:instrText xml:space="preserve"> PAGEREF _Toc209482784 \h </w:instrText>
+              <w:instrText xml:space="preserve"> PAGEREF _Toc209491392 \h </w:instrText>
             </w:r>
             <w:r>
               <w:rPr>
@@ -990,7 +990,7 @@
               <w:lang w:eastAsia="id-ID"/>
             </w:rPr>
           </w:pPr>
-          <w:hyperlink w:anchor="_Toc209482785" w:history="1">
+          <w:hyperlink w:anchor="_Toc209491393" w:history="1">
             <w:r>
               <w:rPr>
                 <w:rStyle w:val="Hyperlink"/>
@@ -1033,7 +1033,7 @@
                 <w:noProof/>
                 <w:webHidden/>
               </w:rPr>
-              <w:instrText xml:space="preserve"> PAGEREF _Toc209482785 \h </w:instrText>
+              <w:instrText xml:space="preserve"> PAGEREF _Toc209491393 \h </w:instrText>
             </w:r>
             <w:r>
               <w:rPr>
@@ -1078,7 +1078,7 @@
               <w:lang w:eastAsia="id-ID"/>
             </w:rPr>
           </w:pPr>
-          <w:hyperlink w:anchor="_Toc209482786" w:history="1">
+          <w:hyperlink w:anchor="_Toc209491394" w:history="1">
             <w:r>
               <w:rPr>
                 <w:rStyle w:val="Hyperlink"/>
@@ -1123,7 +1123,7 @@
                 <w:noProof/>
                 <w:webHidden/>
               </w:rPr>
-              <w:instrText xml:space="preserve"> PAGEREF _Toc209482786 \h </w:instrText>
+              <w:instrText xml:space="preserve"> PAGEREF _Toc209491394 \h </w:instrText>
             </w:r>
             <w:r>
               <w:rPr>
@@ -1167,7 +1167,7 @@
               <w:lang w:eastAsia="id-ID"/>
             </w:rPr>
           </w:pPr>
-          <w:hyperlink w:anchor="_Toc209482787" w:history="1">
+          <w:hyperlink w:anchor="_Toc209491395" w:history="1">
             <w:r>
               <w:rPr>
                 <w:rStyle w:val="Hyperlink"/>
@@ -1195,7 +1195,7 @@
                 <w:noProof/>
                 <w:webHidden/>
               </w:rPr>
-              <w:instrText xml:space="preserve"> PAGEREF _Toc209482787 \h </w:instrText>
+              <w:instrText xml:space="preserve"> PAGEREF _Toc209491395 \h </w:instrText>
             </w:r>
             <w:r>
               <w:rPr>
@@ -1215,7 +1215,1167 @@
                 <w:noProof/>
                 <w:webHidden/>
               </w:rPr>
-              <w:t>3</w:t>
+              <w:t>4</w:t>
+            </w:r>
+            <w:r>
+              <w:rPr>
+                <w:noProof/>
+                <w:webHidden/>
+              </w:rPr>
+              <w:fldChar w:fldCharType="end"/>
+            </w:r>
+          </w:hyperlink>
+        </w:p>
+        <w:p>
+          <w:pPr>
+            <w:pStyle w:val="TOC3"/>
+            <w:tabs>
+              <w:tab w:val="left" w:pos="960"/>
+              <w:tab w:val="right" w:leader="dot" w:pos="7931"/>
+            </w:tabs>
+            <w:rPr>
+              <w:rFonts w:asciiTheme="minorHAnsi" w:eastAsiaTheme="minorEastAsia" w:hAnsiTheme="minorHAnsi"/>
+              <w:noProof/>
+              <w:szCs w:val="24"/>
+              <w:lang w:eastAsia="id-ID"/>
+            </w:rPr>
+          </w:pPr>
+          <w:hyperlink w:anchor="_Toc209491396" w:history="1">
+            <w:r>
+              <w:rPr>
+                <w:rStyle w:val="Hyperlink"/>
+                <w:noProof/>
+                <w:lang w:val="en"/>
+              </w:rPr>
+              <w:t>1.</w:t>
+            </w:r>
+            <w:r>
+              <w:rPr>
+                <w:rFonts w:asciiTheme="minorHAnsi" w:eastAsiaTheme="minorEastAsia" w:hAnsiTheme="minorHAnsi"/>
+                <w:noProof/>
+                <w:szCs w:val="24"/>
+                <w:lang w:eastAsia="id-ID"/>
+              </w:rPr>
+              <w:tab/>
+            </w:r>
+            <w:r>
+              <w:rPr>
+                <w:rStyle w:val="Hyperlink"/>
+                <w:noProof/>
+                <w:lang w:val="en"/>
+              </w:rPr>
+              <w:t>Modifikasi layout agar terdapat sidebar di sebelah kiri.</w:t>
+            </w:r>
+            <w:r>
+              <w:rPr>
+                <w:noProof/>
+                <w:webHidden/>
+              </w:rPr>
+              <w:tab/>
+            </w:r>
+            <w:r>
+              <w:rPr>
+                <w:noProof/>
+                <w:webHidden/>
+              </w:rPr>
+              <w:fldChar w:fldCharType="begin"/>
+            </w:r>
+            <w:r>
+              <w:rPr>
+                <w:noProof/>
+                <w:webHidden/>
+              </w:rPr>
+              <w:instrText xml:space="preserve"> PAGEREF _Toc209491396 \h </w:instrText>
+            </w:r>
+            <w:r>
+              <w:rPr>
+                <w:noProof/>
+                <w:webHidden/>
+              </w:rPr>
+            </w:r>
+            <w:r>
+              <w:rPr>
+                <w:noProof/>
+                <w:webHidden/>
+              </w:rPr>
+              <w:fldChar w:fldCharType="separate"/>
+            </w:r>
+            <w:r>
+              <w:rPr>
+                <w:noProof/>
+                <w:webHidden/>
+              </w:rPr>
+              <w:t>4</w:t>
+            </w:r>
+            <w:r>
+              <w:rPr>
+                <w:noProof/>
+                <w:webHidden/>
+              </w:rPr>
+              <w:fldChar w:fldCharType="end"/>
+            </w:r>
+          </w:hyperlink>
+        </w:p>
+        <w:p>
+          <w:pPr>
+            <w:pStyle w:val="TOC3"/>
+            <w:tabs>
+              <w:tab w:val="left" w:pos="960"/>
+              <w:tab w:val="right" w:leader="dot" w:pos="7931"/>
+            </w:tabs>
+            <w:rPr>
+              <w:rFonts w:asciiTheme="minorHAnsi" w:eastAsiaTheme="minorEastAsia" w:hAnsiTheme="minorHAnsi"/>
+              <w:noProof/>
+              <w:szCs w:val="24"/>
+              <w:lang w:eastAsia="id-ID"/>
+            </w:rPr>
+          </w:pPr>
+          <w:hyperlink w:anchor="_Toc209491397" w:history="1">
+            <w:r>
+              <w:rPr>
+                <w:rStyle w:val="Hyperlink"/>
+                <w:noProof/>
+                <w:lang w:val="en"/>
+              </w:rPr>
+              <w:t>2.</w:t>
+            </w:r>
+            <w:r>
+              <w:rPr>
+                <w:rFonts w:asciiTheme="minorHAnsi" w:eastAsiaTheme="minorEastAsia" w:hAnsiTheme="minorHAnsi"/>
+                <w:noProof/>
+                <w:szCs w:val="24"/>
+                <w:lang w:eastAsia="id-ID"/>
+              </w:rPr>
+              <w:tab/>
+            </w:r>
+            <w:r>
+              <w:rPr>
+                <w:rStyle w:val="Hyperlink"/>
+                <w:noProof/>
+                <w:lang w:val="en"/>
+              </w:rPr>
+              <w:t>Tambahkan field baru di form untuk nomor telepon dan alamat.</w:t>
+            </w:r>
+            <w:r>
+              <w:rPr>
+                <w:noProof/>
+                <w:webHidden/>
+              </w:rPr>
+              <w:tab/>
+            </w:r>
+            <w:r>
+              <w:rPr>
+                <w:noProof/>
+                <w:webHidden/>
+              </w:rPr>
+              <w:fldChar w:fldCharType="begin"/>
+            </w:r>
+            <w:r>
+              <w:rPr>
+                <w:noProof/>
+                <w:webHidden/>
+              </w:rPr>
+              <w:instrText xml:space="preserve"> PAGEREF _Toc209491397 \h </w:instrText>
+            </w:r>
+            <w:r>
+              <w:rPr>
+                <w:noProof/>
+                <w:webHidden/>
+              </w:rPr>
+            </w:r>
+            <w:r>
+              <w:rPr>
+                <w:noProof/>
+                <w:webHidden/>
+              </w:rPr>
+              <w:fldChar w:fldCharType="separate"/>
+            </w:r>
+            <w:r>
+              <w:rPr>
+                <w:noProof/>
+                <w:webHidden/>
+              </w:rPr>
+              <w:t>4</w:t>
+            </w:r>
+            <w:r>
+              <w:rPr>
+                <w:noProof/>
+                <w:webHidden/>
+              </w:rPr>
+              <w:fldChar w:fldCharType="end"/>
+            </w:r>
+          </w:hyperlink>
+        </w:p>
+        <w:p>
+          <w:pPr>
+            <w:pStyle w:val="TOC3"/>
+            <w:tabs>
+              <w:tab w:val="left" w:pos="960"/>
+              <w:tab w:val="right" w:leader="dot" w:pos="7931"/>
+            </w:tabs>
+            <w:rPr>
+              <w:rFonts w:asciiTheme="minorHAnsi" w:eastAsiaTheme="minorEastAsia" w:hAnsiTheme="minorHAnsi"/>
+              <w:noProof/>
+              <w:szCs w:val="24"/>
+              <w:lang w:eastAsia="id-ID"/>
+            </w:rPr>
+          </w:pPr>
+          <w:hyperlink w:anchor="_Toc209491398" w:history="1">
+            <w:r>
+              <w:rPr>
+                <w:rStyle w:val="Hyperlink"/>
+                <w:noProof/>
+                <w:lang w:val="en"/>
+              </w:rPr>
+              <w:t>3.</w:t>
+            </w:r>
+            <w:r>
+              <w:rPr>
+                <w:rFonts w:asciiTheme="minorHAnsi" w:eastAsiaTheme="minorEastAsia" w:hAnsiTheme="minorHAnsi"/>
+                <w:noProof/>
+                <w:szCs w:val="24"/>
+                <w:lang w:eastAsia="id-ID"/>
+              </w:rPr>
+              <w:tab/>
+            </w:r>
+            <w:r>
+              <w:rPr>
+                <w:rStyle w:val="Hyperlink"/>
+                <w:noProof/>
+                <w:lang w:val="en"/>
+              </w:rPr>
+              <w:t>Buat validasi sederhana pada sisi server agar field nama dan email tidak kosong.</w:t>
+            </w:r>
+            <w:r>
+              <w:rPr>
+                <w:noProof/>
+                <w:webHidden/>
+              </w:rPr>
+              <w:tab/>
+            </w:r>
+            <w:r>
+              <w:rPr>
+                <w:noProof/>
+                <w:webHidden/>
+              </w:rPr>
+              <w:fldChar w:fldCharType="begin"/>
+            </w:r>
+            <w:r>
+              <w:rPr>
+                <w:noProof/>
+                <w:webHidden/>
+              </w:rPr>
+              <w:instrText xml:space="preserve"> PAGEREF _Toc209491398 \h </w:instrText>
+            </w:r>
+            <w:r>
+              <w:rPr>
+                <w:noProof/>
+                <w:webHidden/>
+              </w:rPr>
+            </w:r>
+            <w:r>
+              <w:rPr>
+                <w:noProof/>
+                <w:webHidden/>
+              </w:rPr>
+              <w:fldChar w:fldCharType="separate"/>
+            </w:r>
+            <w:r>
+              <w:rPr>
+                <w:noProof/>
+                <w:webHidden/>
+              </w:rPr>
+              <w:t>5</w:t>
+            </w:r>
+            <w:r>
+              <w:rPr>
+                <w:noProof/>
+                <w:webHidden/>
+              </w:rPr>
+              <w:fldChar w:fldCharType="end"/>
+            </w:r>
+          </w:hyperlink>
+        </w:p>
+        <w:p>
+          <w:pPr>
+            <w:pStyle w:val="TOC1"/>
+            <w:rPr>
+              <w:rFonts w:asciiTheme="minorHAnsi" w:eastAsiaTheme="minorEastAsia" w:hAnsiTheme="minorHAnsi"/>
+              <w:noProof/>
+              <w:szCs w:val="24"/>
+              <w:lang w:eastAsia="id-ID"/>
+            </w:rPr>
+          </w:pPr>
+          <w:hyperlink w:anchor="_Toc209491399" w:history="1">
+            <w:r>
+              <w:rPr>
+                <w:rStyle w:val="Hyperlink"/>
+                <w:noProof/>
+              </w:rPr>
+              <w:t>Pertemuan 4 – Layouting &amp; Formulir dengan Laravel &amp; Blade (Controller)</w:t>
+            </w:r>
+            <w:r>
+              <w:rPr>
+                <w:noProof/>
+                <w:webHidden/>
+              </w:rPr>
+              <w:tab/>
+            </w:r>
+            <w:r>
+              <w:rPr>
+                <w:noProof/>
+                <w:webHidden/>
+              </w:rPr>
+              <w:fldChar w:fldCharType="begin"/>
+            </w:r>
+            <w:r>
+              <w:rPr>
+                <w:noProof/>
+                <w:webHidden/>
+              </w:rPr>
+              <w:instrText xml:space="preserve"> PAGEREF _Toc209491399 \h </w:instrText>
+            </w:r>
+            <w:r>
+              <w:rPr>
+                <w:noProof/>
+                <w:webHidden/>
+              </w:rPr>
+            </w:r>
+            <w:r>
+              <w:rPr>
+                <w:noProof/>
+                <w:webHidden/>
+              </w:rPr>
+              <w:fldChar w:fldCharType="separate"/>
+            </w:r>
+            <w:r>
+              <w:rPr>
+                <w:noProof/>
+                <w:webHidden/>
+              </w:rPr>
+              <w:t>6</w:t>
+            </w:r>
+            <w:r>
+              <w:rPr>
+                <w:noProof/>
+                <w:webHidden/>
+              </w:rPr>
+              <w:fldChar w:fldCharType="end"/>
+            </w:r>
+          </w:hyperlink>
+        </w:p>
+        <w:p>
+          <w:pPr>
+            <w:pStyle w:val="TOC2"/>
+            <w:tabs>
+              <w:tab w:val="right" w:leader="dot" w:pos="7931"/>
+            </w:tabs>
+            <w:rPr>
+              <w:rFonts w:asciiTheme="minorHAnsi" w:eastAsiaTheme="minorEastAsia" w:hAnsiTheme="minorHAnsi"/>
+              <w:noProof/>
+              <w:szCs w:val="24"/>
+              <w:lang w:eastAsia="id-ID"/>
+            </w:rPr>
+          </w:pPr>
+          <w:hyperlink w:anchor="_Toc209491400" w:history="1">
+            <w:r>
+              <w:rPr>
+                <w:rStyle w:val="Hyperlink"/>
+                <w:noProof/>
+              </w:rPr>
+              <w:t>Langkah Praktikum</w:t>
+            </w:r>
+            <w:r>
+              <w:rPr>
+                <w:noProof/>
+                <w:webHidden/>
+              </w:rPr>
+              <w:tab/>
+            </w:r>
+            <w:r>
+              <w:rPr>
+                <w:noProof/>
+                <w:webHidden/>
+              </w:rPr>
+              <w:fldChar w:fldCharType="begin"/>
+            </w:r>
+            <w:r>
+              <w:rPr>
+                <w:noProof/>
+                <w:webHidden/>
+              </w:rPr>
+              <w:instrText xml:space="preserve"> PAGEREF _Toc209491400 \h </w:instrText>
+            </w:r>
+            <w:r>
+              <w:rPr>
+                <w:noProof/>
+                <w:webHidden/>
+              </w:rPr>
+            </w:r>
+            <w:r>
+              <w:rPr>
+                <w:noProof/>
+                <w:webHidden/>
+              </w:rPr>
+              <w:fldChar w:fldCharType="separate"/>
+            </w:r>
+            <w:r>
+              <w:rPr>
+                <w:noProof/>
+                <w:webHidden/>
+              </w:rPr>
+              <w:t>6</w:t>
+            </w:r>
+            <w:r>
+              <w:rPr>
+                <w:noProof/>
+                <w:webHidden/>
+              </w:rPr>
+              <w:fldChar w:fldCharType="end"/>
+            </w:r>
+          </w:hyperlink>
+        </w:p>
+        <w:p>
+          <w:pPr>
+            <w:pStyle w:val="TOC3"/>
+            <w:tabs>
+              <w:tab w:val="left" w:pos="960"/>
+              <w:tab w:val="right" w:leader="dot" w:pos="7931"/>
+            </w:tabs>
+            <w:rPr>
+              <w:rFonts w:asciiTheme="minorHAnsi" w:eastAsiaTheme="minorEastAsia" w:hAnsiTheme="minorHAnsi"/>
+              <w:noProof/>
+              <w:szCs w:val="24"/>
+              <w:lang w:eastAsia="id-ID"/>
+            </w:rPr>
+          </w:pPr>
+          <w:hyperlink w:anchor="_Toc209491401" w:history="1">
+            <w:r>
+              <w:rPr>
+                <w:rStyle w:val="Hyperlink"/>
+                <w:noProof/>
+                <w:lang w:val="da-DK"/>
+              </w:rPr>
+              <w:t>1.</w:t>
+            </w:r>
+            <w:r>
+              <w:rPr>
+                <w:rFonts w:asciiTheme="minorHAnsi" w:eastAsiaTheme="minorEastAsia" w:hAnsiTheme="minorHAnsi"/>
+                <w:noProof/>
+                <w:szCs w:val="24"/>
+                <w:lang w:eastAsia="id-ID"/>
+              </w:rPr>
+              <w:tab/>
+            </w:r>
+            <w:r>
+              <w:rPr>
+                <w:rStyle w:val="Hyperlink"/>
+                <w:noProof/>
+                <w:lang w:val="en"/>
+              </w:rPr>
+              <w:t>Buat</w:t>
+            </w:r>
+            <w:r>
+              <w:rPr>
+                <w:rStyle w:val="Hyperlink"/>
+                <w:noProof/>
+                <w:lang w:val="da-DK"/>
+              </w:rPr>
+              <w:t xml:space="preserve"> Halaman Formulir</w:t>
+            </w:r>
+            <w:r>
+              <w:rPr>
+                <w:noProof/>
+                <w:webHidden/>
+              </w:rPr>
+              <w:tab/>
+            </w:r>
+            <w:r>
+              <w:rPr>
+                <w:noProof/>
+                <w:webHidden/>
+              </w:rPr>
+              <w:fldChar w:fldCharType="begin"/>
+            </w:r>
+            <w:r>
+              <w:rPr>
+                <w:noProof/>
+                <w:webHidden/>
+              </w:rPr>
+              <w:instrText xml:space="preserve"> PAGEREF _Toc209491401 \h </w:instrText>
+            </w:r>
+            <w:r>
+              <w:rPr>
+                <w:noProof/>
+                <w:webHidden/>
+              </w:rPr>
+            </w:r>
+            <w:r>
+              <w:rPr>
+                <w:noProof/>
+                <w:webHidden/>
+              </w:rPr>
+              <w:fldChar w:fldCharType="separate"/>
+            </w:r>
+            <w:r>
+              <w:rPr>
+                <w:noProof/>
+                <w:webHidden/>
+              </w:rPr>
+              <w:t>6</w:t>
+            </w:r>
+            <w:r>
+              <w:rPr>
+                <w:noProof/>
+                <w:webHidden/>
+              </w:rPr>
+              <w:fldChar w:fldCharType="end"/>
+            </w:r>
+          </w:hyperlink>
+        </w:p>
+        <w:p>
+          <w:pPr>
+            <w:pStyle w:val="TOC3"/>
+            <w:tabs>
+              <w:tab w:val="left" w:pos="960"/>
+              <w:tab w:val="right" w:leader="dot" w:pos="7931"/>
+            </w:tabs>
+            <w:rPr>
+              <w:rFonts w:asciiTheme="minorHAnsi" w:eastAsiaTheme="minorEastAsia" w:hAnsiTheme="minorHAnsi"/>
+              <w:noProof/>
+              <w:szCs w:val="24"/>
+              <w:lang w:eastAsia="id-ID"/>
+            </w:rPr>
+          </w:pPr>
+          <w:hyperlink w:anchor="_Toc209491402" w:history="1">
+            <w:r>
+              <w:rPr>
+                <w:rStyle w:val="Hyperlink"/>
+                <w:noProof/>
+              </w:rPr>
+              <w:t>2.</w:t>
+            </w:r>
+            <w:r>
+              <w:rPr>
+                <w:rFonts w:asciiTheme="minorHAnsi" w:eastAsiaTheme="minorEastAsia" w:hAnsiTheme="minorHAnsi"/>
+                <w:noProof/>
+                <w:szCs w:val="24"/>
+                <w:lang w:eastAsia="id-ID"/>
+              </w:rPr>
+              <w:tab/>
+            </w:r>
+            <w:r>
+              <w:rPr>
+                <w:rStyle w:val="Hyperlink"/>
+                <w:noProof/>
+              </w:rPr>
+              <w:t>Buat Controller</w:t>
+            </w:r>
+            <w:r>
+              <w:rPr>
+                <w:noProof/>
+                <w:webHidden/>
+              </w:rPr>
+              <w:tab/>
+            </w:r>
+            <w:r>
+              <w:rPr>
+                <w:noProof/>
+                <w:webHidden/>
+              </w:rPr>
+              <w:fldChar w:fldCharType="begin"/>
+            </w:r>
+            <w:r>
+              <w:rPr>
+                <w:noProof/>
+                <w:webHidden/>
+              </w:rPr>
+              <w:instrText xml:space="preserve"> PAGEREF _Toc209491402 \h </w:instrText>
+            </w:r>
+            <w:r>
+              <w:rPr>
+                <w:noProof/>
+                <w:webHidden/>
+              </w:rPr>
+            </w:r>
+            <w:r>
+              <w:rPr>
+                <w:noProof/>
+                <w:webHidden/>
+              </w:rPr>
+              <w:fldChar w:fldCharType="separate"/>
+            </w:r>
+            <w:r>
+              <w:rPr>
+                <w:noProof/>
+                <w:webHidden/>
+              </w:rPr>
+              <w:t>6</w:t>
+            </w:r>
+            <w:r>
+              <w:rPr>
+                <w:noProof/>
+                <w:webHidden/>
+              </w:rPr>
+              <w:fldChar w:fldCharType="end"/>
+            </w:r>
+          </w:hyperlink>
+        </w:p>
+        <w:p>
+          <w:pPr>
+            <w:pStyle w:val="TOC3"/>
+            <w:tabs>
+              <w:tab w:val="left" w:pos="960"/>
+              <w:tab w:val="right" w:leader="dot" w:pos="7931"/>
+            </w:tabs>
+            <w:rPr>
+              <w:rFonts w:asciiTheme="minorHAnsi" w:eastAsiaTheme="minorEastAsia" w:hAnsiTheme="minorHAnsi"/>
+              <w:noProof/>
+              <w:szCs w:val="24"/>
+              <w:lang w:eastAsia="id-ID"/>
+            </w:rPr>
+          </w:pPr>
+          <w:hyperlink w:anchor="_Toc209491403" w:history="1">
+            <w:r>
+              <w:rPr>
+                <w:rStyle w:val="Hyperlink"/>
+                <w:noProof/>
+              </w:rPr>
+              <w:t>3.</w:t>
+            </w:r>
+            <w:r>
+              <w:rPr>
+                <w:rFonts w:asciiTheme="minorHAnsi" w:eastAsiaTheme="minorEastAsia" w:hAnsiTheme="minorHAnsi"/>
+                <w:noProof/>
+                <w:szCs w:val="24"/>
+                <w:lang w:eastAsia="id-ID"/>
+              </w:rPr>
+              <w:tab/>
+            </w:r>
+            <w:r>
+              <w:rPr>
+                <w:rStyle w:val="Hyperlink"/>
+                <w:noProof/>
+              </w:rPr>
+              <w:t>Tambahkan Route</w:t>
+            </w:r>
+            <w:r>
+              <w:rPr>
+                <w:noProof/>
+                <w:webHidden/>
+              </w:rPr>
+              <w:tab/>
+            </w:r>
+            <w:r>
+              <w:rPr>
+                <w:noProof/>
+                <w:webHidden/>
+              </w:rPr>
+              <w:fldChar w:fldCharType="begin"/>
+            </w:r>
+            <w:r>
+              <w:rPr>
+                <w:noProof/>
+                <w:webHidden/>
+              </w:rPr>
+              <w:instrText xml:space="preserve"> PAGEREF _Toc209491403 \h </w:instrText>
+            </w:r>
+            <w:r>
+              <w:rPr>
+                <w:noProof/>
+                <w:webHidden/>
+              </w:rPr>
+            </w:r>
+            <w:r>
+              <w:rPr>
+                <w:noProof/>
+                <w:webHidden/>
+              </w:rPr>
+              <w:fldChar w:fldCharType="separate"/>
+            </w:r>
+            <w:r>
+              <w:rPr>
+                <w:noProof/>
+                <w:webHidden/>
+              </w:rPr>
+              <w:t>8</w:t>
+            </w:r>
+            <w:r>
+              <w:rPr>
+                <w:noProof/>
+                <w:webHidden/>
+              </w:rPr>
+              <w:fldChar w:fldCharType="end"/>
+            </w:r>
+          </w:hyperlink>
+        </w:p>
+        <w:p>
+          <w:pPr>
+            <w:pStyle w:val="TOC2"/>
+            <w:tabs>
+              <w:tab w:val="right" w:leader="dot" w:pos="7931"/>
+            </w:tabs>
+            <w:rPr>
+              <w:rFonts w:asciiTheme="minorHAnsi" w:eastAsiaTheme="minorEastAsia" w:hAnsiTheme="minorHAnsi"/>
+              <w:noProof/>
+              <w:szCs w:val="24"/>
+              <w:lang w:eastAsia="id-ID"/>
+            </w:rPr>
+          </w:pPr>
+          <w:hyperlink w:anchor="_Toc209491404" w:history="1">
+            <w:r>
+              <w:rPr>
+                <w:rStyle w:val="Hyperlink"/>
+                <w:noProof/>
+              </w:rPr>
+              <w:t>Tugas Praktikum</w:t>
+            </w:r>
+            <w:r>
+              <w:rPr>
+                <w:noProof/>
+                <w:webHidden/>
+              </w:rPr>
+              <w:tab/>
+            </w:r>
+            <w:r>
+              <w:rPr>
+                <w:noProof/>
+                <w:webHidden/>
+              </w:rPr>
+              <w:fldChar w:fldCharType="begin"/>
+            </w:r>
+            <w:r>
+              <w:rPr>
+                <w:noProof/>
+                <w:webHidden/>
+              </w:rPr>
+              <w:instrText xml:space="preserve"> PAGEREF _Toc209491404 \h </w:instrText>
+            </w:r>
+            <w:r>
+              <w:rPr>
+                <w:noProof/>
+                <w:webHidden/>
+              </w:rPr>
+            </w:r>
+            <w:r>
+              <w:rPr>
+                <w:noProof/>
+                <w:webHidden/>
+              </w:rPr>
+              <w:fldChar w:fldCharType="separate"/>
+            </w:r>
+            <w:r>
+              <w:rPr>
+                <w:noProof/>
+                <w:webHidden/>
+              </w:rPr>
+              <w:t>8</w:t>
+            </w:r>
+            <w:r>
+              <w:rPr>
+                <w:noProof/>
+                <w:webHidden/>
+              </w:rPr>
+              <w:fldChar w:fldCharType="end"/>
+            </w:r>
+          </w:hyperlink>
+        </w:p>
+        <w:p>
+          <w:pPr>
+            <w:pStyle w:val="TOC3"/>
+            <w:tabs>
+              <w:tab w:val="left" w:pos="960"/>
+              <w:tab w:val="right" w:leader="dot" w:pos="7931"/>
+            </w:tabs>
+            <w:rPr>
+              <w:rFonts w:asciiTheme="minorHAnsi" w:eastAsiaTheme="minorEastAsia" w:hAnsiTheme="minorHAnsi"/>
+              <w:noProof/>
+              <w:szCs w:val="24"/>
+              <w:lang w:eastAsia="id-ID"/>
+            </w:rPr>
+          </w:pPr>
+          <w:hyperlink w:anchor="_Toc209491405" w:history="1">
+            <w:r>
+              <w:rPr>
+                <w:rStyle w:val="Hyperlink"/>
+                <w:noProof/>
+              </w:rPr>
+              <w:t>1.</w:t>
+            </w:r>
+            <w:r>
+              <w:rPr>
+                <w:rFonts w:asciiTheme="minorHAnsi" w:eastAsiaTheme="minorEastAsia" w:hAnsiTheme="minorHAnsi"/>
+                <w:noProof/>
+                <w:szCs w:val="24"/>
+                <w:lang w:eastAsia="id-ID"/>
+              </w:rPr>
+              <w:tab/>
+            </w:r>
+            <w:r>
+              <w:rPr>
+                <w:rStyle w:val="Hyperlink"/>
+                <w:noProof/>
+              </w:rPr>
+              <w:t>Ubah desain form agar menggunakan Tailwind grid layout.</w:t>
+            </w:r>
+            <w:r>
+              <w:rPr>
+                <w:noProof/>
+                <w:webHidden/>
+              </w:rPr>
+              <w:tab/>
+            </w:r>
+            <w:r>
+              <w:rPr>
+                <w:noProof/>
+                <w:webHidden/>
+              </w:rPr>
+              <w:fldChar w:fldCharType="begin"/>
+            </w:r>
+            <w:r>
+              <w:rPr>
+                <w:noProof/>
+                <w:webHidden/>
+              </w:rPr>
+              <w:instrText xml:space="preserve"> PAGEREF _Toc209491405 \h </w:instrText>
+            </w:r>
+            <w:r>
+              <w:rPr>
+                <w:noProof/>
+                <w:webHidden/>
+              </w:rPr>
+            </w:r>
+            <w:r>
+              <w:rPr>
+                <w:noProof/>
+                <w:webHidden/>
+              </w:rPr>
+              <w:fldChar w:fldCharType="separate"/>
+            </w:r>
+            <w:r>
+              <w:rPr>
+                <w:noProof/>
+                <w:webHidden/>
+              </w:rPr>
+              <w:t>8</w:t>
+            </w:r>
+            <w:r>
+              <w:rPr>
+                <w:noProof/>
+                <w:webHidden/>
+              </w:rPr>
+              <w:fldChar w:fldCharType="end"/>
+            </w:r>
+          </w:hyperlink>
+        </w:p>
+        <w:p>
+          <w:pPr>
+            <w:pStyle w:val="TOC3"/>
+            <w:tabs>
+              <w:tab w:val="left" w:pos="960"/>
+              <w:tab w:val="right" w:leader="dot" w:pos="7931"/>
+            </w:tabs>
+            <w:rPr>
+              <w:rFonts w:asciiTheme="minorHAnsi" w:eastAsiaTheme="minorEastAsia" w:hAnsiTheme="minorHAnsi"/>
+              <w:noProof/>
+              <w:szCs w:val="24"/>
+              <w:lang w:eastAsia="id-ID"/>
+            </w:rPr>
+          </w:pPr>
+          <w:hyperlink w:anchor="_Toc209491406" w:history="1">
+            <w:r>
+              <w:rPr>
+                <w:rStyle w:val="Hyperlink"/>
+                <w:noProof/>
+              </w:rPr>
+              <w:t>2.</w:t>
+            </w:r>
+            <w:r>
+              <w:rPr>
+                <w:rFonts w:asciiTheme="minorHAnsi" w:eastAsiaTheme="minorEastAsia" w:hAnsiTheme="minorHAnsi"/>
+                <w:noProof/>
+                <w:szCs w:val="24"/>
+                <w:lang w:eastAsia="id-ID"/>
+              </w:rPr>
+              <w:tab/>
+            </w:r>
+            <w:r>
+              <w:rPr>
+                <w:rStyle w:val="Hyperlink"/>
+                <w:noProof/>
+              </w:rPr>
+              <w:t>Tambahkan field baru: Alamat dan No. HP.</w:t>
+            </w:r>
+            <w:r>
+              <w:rPr>
+                <w:noProof/>
+                <w:webHidden/>
+              </w:rPr>
+              <w:tab/>
+            </w:r>
+            <w:r>
+              <w:rPr>
+                <w:noProof/>
+                <w:webHidden/>
+              </w:rPr>
+              <w:fldChar w:fldCharType="begin"/>
+            </w:r>
+            <w:r>
+              <w:rPr>
+                <w:noProof/>
+                <w:webHidden/>
+              </w:rPr>
+              <w:instrText xml:space="preserve"> PAGEREF _Toc209491406 \h </w:instrText>
+            </w:r>
+            <w:r>
+              <w:rPr>
+                <w:noProof/>
+                <w:webHidden/>
+              </w:rPr>
+            </w:r>
+            <w:r>
+              <w:rPr>
+                <w:noProof/>
+                <w:webHidden/>
+              </w:rPr>
+              <w:fldChar w:fldCharType="separate"/>
+            </w:r>
+            <w:r>
+              <w:rPr>
+                <w:noProof/>
+                <w:webHidden/>
+              </w:rPr>
+              <w:t>8</w:t>
+            </w:r>
+            <w:r>
+              <w:rPr>
+                <w:noProof/>
+                <w:webHidden/>
+              </w:rPr>
+              <w:fldChar w:fldCharType="end"/>
+            </w:r>
+          </w:hyperlink>
+        </w:p>
+        <w:p>
+          <w:pPr>
+            <w:pStyle w:val="TOC3"/>
+            <w:tabs>
+              <w:tab w:val="left" w:pos="960"/>
+              <w:tab w:val="right" w:leader="dot" w:pos="7931"/>
+            </w:tabs>
+            <w:rPr>
+              <w:rFonts w:asciiTheme="minorHAnsi" w:eastAsiaTheme="minorEastAsia" w:hAnsiTheme="minorHAnsi"/>
+              <w:noProof/>
+              <w:szCs w:val="24"/>
+              <w:lang w:eastAsia="id-ID"/>
+            </w:rPr>
+          </w:pPr>
+          <w:hyperlink w:anchor="_Toc209491407" w:history="1">
+            <w:r>
+              <w:rPr>
+                <w:rStyle w:val="Hyperlink"/>
+                <w:noProof/>
+              </w:rPr>
+              <w:t>3.</w:t>
+            </w:r>
+            <w:r>
+              <w:rPr>
+                <w:rFonts w:asciiTheme="minorHAnsi" w:eastAsiaTheme="minorEastAsia" w:hAnsiTheme="minorHAnsi"/>
+                <w:noProof/>
+                <w:szCs w:val="24"/>
+                <w:lang w:eastAsia="id-ID"/>
+              </w:rPr>
+              <w:tab/>
+            </w:r>
+            <w:r>
+              <w:rPr>
+                <w:rStyle w:val="Hyperlink"/>
+                <w:noProof/>
+              </w:rPr>
+              <w:t>Terapkan validasi tambahan:</w:t>
+            </w:r>
+            <w:r>
+              <w:rPr>
+                <w:noProof/>
+                <w:webHidden/>
+              </w:rPr>
+              <w:tab/>
+            </w:r>
+            <w:r>
+              <w:rPr>
+                <w:noProof/>
+                <w:webHidden/>
+              </w:rPr>
+              <w:fldChar w:fldCharType="begin"/>
+            </w:r>
+            <w:r>
+              <w:rPr>
+                <w:noProof/>
+                <w:webHidden/>
+              </w:rPr>
+              <w:instrText xml:space="preserve"> PAGEREF _Toc209491407 \h </w:instrText>
+            </w:r>
+            <w:r>
+              <w:rPr>
+                <w:noProof/>
+                <w:webHidden/>
+              </w:rPr>
+            </w:r>
+            <w:r>
+              <w:rPr>
+                <w:noProof/>
+                <w:webHidden/>
+              </w:rPr>
+              <w:fldChar w:fldCharType="separate"/>
+            </w:r>
+            <w:r>
+              <w:rPr>
+                <w:noProof/>
+                <w:webHidden/>
+              </w:rPr>
+              <w:t>9</w:t>
+            </w:r>
+            <w:r>
+              <w:rPr>
+                <w:noProof/>
+                <w:webHidden/>
+              </w:rPr>
+              <w:fldChar w:fldCharType="end"/>
+            </w:r>
+          </w:hyperlink>
+        </w:p>
+        <w:p>
+          <w:pPr>
+            <w:pStyle w:val="TOC2"/>
+            <w:tabs>
+              <w:tab w:val="right" w:leader="dot" w:pos="7931"/>
+            </w:tabs>
+            <w:rPr>
+              <w:rFonts w:asciiTheme="minorHAnsi" w:eastAsiaTheme="minorEastAsia" w:hAnsiTheme="minorHAnsi"/>
+              <w:noProof/>
+              <w:szCs w:val="24"/>
+              <w:lang w:eastAsia="id-ID"/>
+            </w:rPr>
+          </w:pPr>
+          <w:hyperlink w:anchor="_Toc209491408" w:history="1">
+            <w:r>
+              <w:rPr>
+                <w:rStyle w:val="Hyperlink"/>
+                <w:noProof/>
+              </w:rPr>
+              <w:t>Kesimpulan</w:t>
+            </w:r>
+            <w:r>
+              <w:rPr>
+                <w:noProof/>
+                <w:webHidden/>
+              </w:rPr>
+              <w:tab/>
+            </w:r>
+            <w:r>
+              <w:rPr>
+                <w:noProof/>
+                <w:webHidden/>
+              </w:rPr>
+              <w:fldChar w:fldCharType="begin"/>
+            </w:r>
+            <w:r>
+              <w:rPr>
+                <w:noProof/>
+                <w:webHidden/>
+              </w:rPr>
+              <w:instrText xml:space="preserve"> PAGEREF _Toc209491408 \h </w:instrText>
+            </w:r>
+            <w:r>
+              <w:rPr>
+                <w:noProof/>
+                <w:webHidden/>
+              </w:rPr>
+            </w:r>
+            <w:r>
+              <w:rPr>
+                <w:noProof/>
+                <w:webHidden/>
+              </w:rPr>
+              <w:fldChar w:fldCharType="separate"/>
+            </w:r>
+            <w:r>
+              <w:rPr>
+                <w:noProof/>
+                <w:webHidden/>
+              </w:rPr>
+              <w:t>9</w:t>
+            </w:r>
+            <w:r>
+              <w:rPr>
+                <w:noProof/>
+                <w:webHidden/>
+              </w:rPr>
+              <w:fldChar w:fldCharType="end"/>
+            </w:r>
+          </w:hyperlink>
+        </w:p>
+        <w:p>
+          <w:pPr>
+            <w:pStyle w:val="TOC2"/>
+            <w:tabs>
+              <w:tab w:val="right" w:leader="dot" w:pos="7931"/>
+            </w:tabs>
+            <w:rPr>
+              <w:rFonts w:asciiTheme="minorHAnsi" w:eastAsiaTheme="minorEastAsia" w:hAnsiTheme="minorHAnsi"/>
+              <w:noProof/>
+              <w:szCs w:val="24"/>
+              <w:lang w:eastAsia="id-ID"/>
+            </w:rPr>
+          </w:pPr>
+          <w:hyperlink w:anchor="_Toc209491409" w:history="1">
+            <w:r>
+              <w:rPr>
+                <w:rStyle w:val="Hyperlink"/>
+                <w:noProof/>
+              </w:rPr>
+              <w:t>https://github.com/mjvnaaa/Formulir-dan-Layouts</w:t>
+            </w:r>
+            <w:r>
+              <w:rPr>
+                <w:noProof/>
+                <w:webHidden/>
+              </w:rPr>
+              <w:tab/>
+            </w:r>
+            <w:r>
+              <w:rPr>
+                <w:noProof/>
+                <w:webHidden/>
+              </w:rPr>
+              <w:fldChar w:fldCharType="begin"/>
+            </w:r>
+            <w:r>
+              <w:rPr>
+                <w:noProof/>
+                <w:webHidden/>
+              </w:rPr>
+              <w:instrText xml:space="preserve"> PAGEREF _Toc209491409 \h </w:instrText>
+            </w:r>
+            <w:r>
+              <w:rPr>
+                <w:noProof/>
+                <w:webHidden/>
+              </w:rPr>
+            </w:r>
+            <w:r>
+              <w:rPr>
+                <w:noProof/>
+                <w:webHidden/>
+              </w:rPr>
+              <w:fldChar w:fldCharType="separate"/>
+            </w:r>
+            <w:r>
+              <w:rPr>
+                <w:noProof/>
+                <w:webHidden/>
+              </w:rPr>
+              <w:t>9</w:t>
             </w:r>
             <w:r>
               <w:rPr>
@@ -1257,6 +2417,15 @@
             </w:rPr>
             <w:tab/>
           </w:r>
+          <w:r>
+            <w:rPr>
+              <w:rFonts w:cs="Times New Roman"/>
+              <w:b/>
+              <w:bCs/>
+              <w:szCs w:val="24"/>
+            </w:rPr>
+            <w:tab/>
+          </w:r>
         </w:p>
       </w:sdtContent>
     </w:sdt>
@@ -1299,7 +2468,7 @@
       <w:pPr>
         <w:pStyle w:val="Heading1"/>
       </w:pPr>
-      <w:bookmarkStart w:id="2" w:name="_Toc209482779"/>
+      <w:bookmarkStart w:id="2" w:name="_Toc209491387"/>
       <w:bookmarkEnd w:id="0"/>
       <w:proofErr w:type="spellStart"/>
       <w:r>
@@ -1329,7 +2498,7 @@
       <w:pPr>
         <w:pStyle w:val="Heading2"/>
       </w:pPr>
-      <w:bookmarkStart w:id="3" w:name="_Toc209482780"/>
+      <w:bookmarkStart w:id="3" w:name="_Toc209491388"/>
       <w:r>
         <w:t>T</w:t>
       </w:r>
@@ -1474,7 +2643,7 @@
           <w:rFonts w:eastAsia="Arial"/>
         </w:rPr>
       </w:pPr>
-      <w:bookmarkStart w:id="4" w:name="_Toc209482781"/>
+      <w:bookmarkStart w:id="4" w:name="_Toc209491389"/>
       <w:r>
         <w:rPr>
           <w:rFonts w:eastAsia="Arial"/>
@@ -1826,7 +2995,7 @@
           <w:rFonts w:eastAsia="Arial"/>
         </w:rPr>
       </w:pPr>
-      <w:bookmarkStart w:id="5" w:name="_Toc209482782"/>
+      <w:bookmarkStart w:id="5" w:name="_Toc209491390"/>
       <w:r>
         <w:rPr>
           <w:rFonts w:eastAsia="Arial"/>
@@ -1846,7 +3015,7 @@
           <w:lang w:val="en"/>
         </w:rPr>
       </w:pPr>
-      <w:bookmarkStart w:id="6" w:name="_Toc209482783"/>
+      <w:bookmarkStart w:id="6" w:name="_Toc209491391"/>
       <w:proofErr w:type="spellStart"/>
       <w:r>
         <w:rPr>
@@ -1968,7 +3137,7 @@
           <w:numId w:val="42"/>
         </w:numPr>
       </w:pPr>
-      <w:bookmarkStart w:id="7" w:name="_Toc209482784"/>
+      <w:bookmarkStart w:id="7" w:name="_Toc209491392"/>
       <w:r>
         <w:t xml:space="preserve">Membuat </w:t>
       </w:r>
@@ -2160,7 +3329,7 @@
           <w:numId w:val="42"/>
         </w:numPr>
       </w:pPr>
-      <w:bookmarkStart w:id="8" w:name="_Toc209482785"/>
+      <w:bookmarkStart w:id="8" w:name="_Toc209491393"/>
       <w:r>
         <w:lastRenderedPageBreak/>
         <w:t>Membuat Halaman Formulir</w:t>
@@ -2220,7 +3389,7 @@
           <w:lang w:val="en"/>
         </w:rPr>
       </w:pPr>
-      <w:bookmarkStart w:id="9" w:name="_Toc209482786"/>
+      <w:bookmarkStart w:id="9" w:name="_Toc209491394"/>
       <w:proofErr w:type="spellStart"/>
       <w:r>
         <w:rPr>
@@ -2338,7 +3507,7 @@
           <w:lang w:val="en"/>
         </w:rPr>
       </w:pPr>
-      <w:bookmarkStart w:id="10" w:name="_Toc209482787"/>
+      <w:bookmarkStart w:id="10" w:name="_Toc209491395"/>
       <w:proofErr w:type="spellStart"/>
       <w:r>
         <w:rPr>
@@ -2375,6 +3544,7 @@
           <w:lang w:val="en"/>
         </w:rPr>
       </w:pPr>
+      <w:bookmarkStart w:id="11" w:name="_Toc209491396"/>
       <w:proofErr w:type="spellStart"/>
       <w:r>
         <w:rPr>
@@ -2417,6 +3587,7 @@
         </w:rPr>
         <w:t xml:space="preserve"> kiri.</w:t>
       </w:r>
+      <w:bookmarkEnd w:id="11"/>
     </w:p>
     <w:p>
       <w:pPr>
@@ -2726,6 +3897,7 @@
           <w:lang w:val="en"/>
         </w:rPr>
       </w:pPr>
+      <w:bookmarkStart w:id="12" w:name="_Toc209491397"/>
       <w:proofErr w:type="spellStart"/>
       <w:r>
         <w:rPr>
@@ -2810,6 +3982,7 @@
         </w:rPr>
         <w:t>.</w:t>
       </w:r>
+      <w:bookmarkEnd w:id="12"/>
     </w:p>
     <w:p>
       <w:pPr>
@@ -3201,7 +4374,7 @@
     </w:p>
     <w:p>
       <w:pPr>
-        <w:ind w:left="720"/>
+        <w:ind w:firstLine="360"/>
         <w:rPr>
           <w:lang w:val="da-DK"/>
         </w:rPr>
@@ -3336,6 +4509,7 @@
           <w:lang w:val="en"/>
         </w:rPr>
       </w:pPr>
+      <w:bookmarkStart w:id="13" w:name="_Toc209491398"/>
       <w:proofErr w:type="spellStart"/>
       <w:r>
         <w:rPr>
@@ -3421,23 +4595,24 @@
         </w:rPr>
         <w:t>.</w:t>
       </w:r>
+      <w:bookmarkEnd w:id="13"/>
     </w:p>
     <w:p>
       <w:pPr>
-        <w:ind w:left="720"/>
+        <w:ind w:firstLine="720"/>
         <w:rPr>
           <w:lang w:val="en"/>
         </w:rPr>
       </w:pPr>
       <w:r>
         <w:rPr>
-          <w:lang w:val="en"/>
+          <w:noProof/>
         </w:rPr>
         <w:drawing>
-          <wp:inline distT="0" distB="0" distL="0" distR="0" wp14:anchorId="7D536CFC" wp14:editId="3138EFB3">
+          <wp:inline distT="0" distB="0" distL="0" distR="0" wp14:anchorId="162230ED" wp14:editId="4BCB6BFE">
             <wp:extent cx="3600000" cy="2155195"/>
             <wp:effectExtent l="0" t="0" r="635" b="0"/>
-            <wp:docPr id="209930856" name="Picture 1"/>
+            <wp:docPr id="928213444" name="Picture 1"/>
             <wp:cNvGraphicFramePr>
               <a:graphicFrameLocks xmlns:a="http://schemas.openxmlformats.org/drawingml/2006/main" noChangeAspect="1"/>
             </wp:cNvGraphicFramePr>
@@ -3445,7 +4620,7 @@
               <a:graphicData uri="http://schemas.openxmlformats.org/drawingml/2006/picture">
                 <pic:pic xmlns:pic="http://schemas.openxmlformats.org/drawingml/2006/picture">
                   <pic:nvPicPr>
-                    <pic:cNvPr id="209930856" name=""/>
+                    <pic:cNvPr id="928213444" name=""/>
                     <pic:cNvPicPr/>
                   </pic:nvPicPr>
                   <pic:blipFill>
@@ -3571,9 +4746,925 @@
         <w:t>. Kalau semua sudah benar, data nama, email, telepon, dan alamat akan ditampilkan di server.</w:t>
       </w:r>
     </w:p>
+    <w:p>
+      <w:pPr>
+        <w:jc w:val="left"/>
+      </w:pPr>
+      <w:r>
+        <w:br w:type="page"/>
+      </w:r>
+    </w:p>
+    <w:p>
+      <w:pPr>
+        <w:pStyle w:val="Heading1"/>
+      </w:pPr>
+      <w:bookmarkStart w:id="14" w:name="_Toc209491399"/>
+      <w:proofErr w:type="spellStart"/>
+      <w:r>
+        <w:lastRenderedPageBreak/>
+        <w:t>Pertemuan</w:t>
+      </w:r>
+      <w:proofErr w:type="spellEnd"/>
+      <w:r>
+        <w:t xml:space="preserve"> 4 – </w:t>
+      </w:r>
+      <w:proofErr w:type="spellStart"/>
+      <w:r>
+        <w:t>Layouting</w:t>
+      </w:r>
+      <w:proofErr w:type="spellEnd"/>
+      <w:r>
+        <w:t xml:space="preserve"> &amp; </w:t>
+      </w:r>
+      <w:proofErr w:type="spellStart"/>
+      <w:r>
+        <w:t>Formulir</w:t>
+      </w:r>
+      <w:proofErr w:type="spellEnd"/>
+      <w:r>
+        <w:t xml:space="preserve"> </w:t>
+      </w:r>
+      <w:proofErr w:type="spellStart"/>
+      <w:r>
+        <w:t>dengan</w:t>
+      </w:r>
+      <w:proofErr w:type="spellEnd"/>
+      <w:r>
+        <w:t xml:space="preserve"> Laravel &amp; Blade (Controller)</w:t>
+      </w:r>
+      <w:bookmarkEnd w:id="14"/>
+    </w:p>
+    <w:p>
+      <w:pPr>
+        <w:pStyle w:val="Heading2"/>
+      </w:pPr>
+      <w:bookmarkStart w:id="15" w:name="_Toc209491400"/>
+      <w:r>
+        <w:t>Langkah Praktikum</w:t>
+      </w:r>
+      <w:bookmarkEnd w:id="15"/>
+    </w:p>
+    <w:p>
+      <w:r>
+        <w:t>Dikarenakan langkah 1 sampai 2 sama dengan laporan yang di atas maka langkah praktikum di loncat pada langkah ke-3</w:t>
+      </w:r>
+    </w:p>
+    <w:p>
+      <w:pPr>
+        <w:pStyle w:val="Heading3"/>
+        <w:numPr>
+          <w:ilvl w:val="0"/>
+          <w:numId w:val="46"/>
+        </w:numPr>
+        <w:rPr>
+          <w:lang w:val="da-DK"/>
+        </w:rPr>
+      </w:pPr>
+      <w:bookmarkStart w:id="16" w:name="_Toc209491401"/>
+      <w:proofErr w:type="spellStart"/>
+      <w:r>
+        <w:rPr>
+          <w:lang w:val="en"/>
+        </w:rPr>
+        <w:t>Buat</w:t>
+      </w:r>
+      <w:proofErr w:type="spellEnd"/>
+      <w:r>
+        <w:rPr>
+          <w:lang w:val="da-DK"/>
+        </w:rPr>
+        <w:t xml:space="preserve"> Halaman </w:t>
+      </w:r>
+      <w:proofErr w:type="spellStart"/>
+      <w:r>
+        <w:rPr>
+          <w:lang w:val="da-DK"/>
+        </w:rPr>
+        <w:t>Formulir</w:t>
+      </w:r>
+      <w:bookmarkEnd w:id="16"/>
+      <w:proofErr w:type="spellEnd"/>
+    </w:p>
+    <w:p>
+      <w:pPr>
+        <w:ind w:left="720"/>
+        <w:rPr>
+          <w:lang w:val="da-DK"/>
+        </w:rPr>
+      </w:pPr>
+      <w:proofErr w:type="spellStart"/>
+      <w:r>
+        <w:rPr>
+          <w:lang w:val="da-DK"/>
+        </w:rPr>
+        <w:t>Menambahkan</w:t>
+      </w:r>
+      <w:proofErr w:type="spellEnd"/>
+      <w:r>
+        <w:rPr>
+          <w:lang w:val="da-DK"/>
+        </w:rPr>
+        <w:t xml:space="preserve"> </w:t>
+      </w:r>
+      <w:proofErr w:type="spellStart"/>
+      <w:r>
+        <w:rPr>
+          <w:lang w:val="da-DK"/>
+        </w:rPr>
+        <w:t>sedikit</w:t>
+      </w:r>
+      <w:proofErr w:type="spellEnd"/>
+      <w:r>
+        <w:rPr>
+          <w:lang w:val="da-DK"/>
+        </w:rPr>
+        <w:t xml:space="preserve"> </w:t>
+      </w:r>
+      <w:proofErr w:type="spellStart"/>
+      <w:r>
+        <w:rPr>
+          <w:lang w:val="da-DK"/>
+        </w:rPr>
+        <w:t>sytac</w:t>
+      </w:r>
+      <w:proofErr w:type="spellEnd"/>
+      <w:r>
+        <w:rPr>
+          <w:lang w:val="da-DK"/>
+        </w:rPr>
+        <w:t xml:space="preserve"> </w:t>
+      </w:r>
+      <w:proofErr w:type="spellStart"/>
+      <w:r>
+        <w:rPr>
+          <w:lang w:val="da-DK"/>
+        </w:rPr>
+        <w:t>pada</w:t>
+      </w:r>
+      <w:proofErr w:type="spellEnd"/>
+      <w:r>
+        <w:rPr>
+          <w:lang w:val="da-DK"/>
+        </w:rPr>
+        <w:t xml:space="preserve"> </w:t>
+      </w:r>
+      <w:proofErr w:type="spellStart"/>
+      <w:r>
+        <w:rPr>
+          <w:lang w:val="da-DK"/>
+        </w:rPr>
+        <w:t>form.blade.php</w:t>
+      </w:r>
+      <w:proofErr w:type="spellEnd"/>
+    </w:p>
+    <w:p>
+      <w:pPr>
+        <w:ind w:left="720"/>
+        <w:rPr>
+          <w:lang w:val="da-DK"/>
+        </w:rPr>
+      </w:pPr>
+      <w:r>
+        <w:rPr>
+          <w:lang w:val="da-DK"/>
+        </w:rPr>
+        <w:drawing>
+          <wp:inline distT="0" distB="0" distL="0" distR="0" wp14:anchorId="1A23DF3A" wp14:editId="6B5E9D44">
+            <wp:extent cx="3600000" cy="2026898"/>
+            <wp:effectExtent l="0" t="0" r="635" b="0"/>
+            <wp:docPr id="2051098388" name="Picture 1"/>
+            <wp:cNvGraphicFramePr>
+              <a:graphicFrameLocks xmlns:a="http://schemas.openxmlformats.org/drawingml/2006/main" noChangeAspect="1"/>
+            </wp:cNvGraphicFramePr>
+            <a:graphic xmlns:a="http://schemas.openxmlformats.org/drawingml/2006/main">
+              <a:graphicData uri="http://schemas.openxmlformats.org/drawingml/2006/picture">
+                <pic:pic xmlns:pic="http://schemas.openxmlformats.org/drawingml/2006/picture">
+                  <pic:nvPicPr>
+                    <pic:cNvPr id="2051098388" name=""/>
+                    <pic:cNvPicPr/>
+                  </pic:nvPicPr>
+                  <pic:blipFill>
+                    <a:blip r:embed="rId21"/>
+                    <a:stretch>
+                      <a:fillRect/>
+                    </a:stretch>
+                  </pic:blipFill>
+                  <pic:spPr>
+                    <a:xfrm>
+                      <a:off x="0" y="0"/>
+                      <a:ext cx="3600000" cy="2026898"/>
+                    </a:xfrm>
+                    <a:prstGeom prst="rect">
+                      <a:avLst/>
+                    </a:prstGeom>
+                  </pic:spPr>
+                </pic:pic>
+              </a:graphicData>
+            </a:graphic>
+          </wp:inline>
+        </w:drawing>
+      </w:r>
+    </w:p>
+    <w:p>
+      <w:pPr>
+        <w:ind w:left="720"/>
+      </w:pPr>
+      <w:r>
+        <w:t xml:space="preserve">Kode </w:t>
+      </w:r>
+      <w:r>
+        <w:t>tersebut</w:t>
+      </w:r>
+      <w:r>
+        <w:t xml:space="preserve"> </w:t>
+      </w:r>
+      <w:r>
+        <w:t>berguna</w:t>
+      </w:r>
+      <w:r>
+        <w:t xml:space="preserve"> untuk menampilkan</w:t>
+      </w:r>
+      <w:r>
+        <w:rPr>
+          <w:b/>
+          <w:bCs/>
+        </w:rPr>
+        <w:t xml:space="preserve"> </w:t>
+      </w:r>
+      <w:r>
+        <w:t xml:space="preserve">pesan </w:t>
+      </w:r>
+      <w:proofErr w:type="spellStart"/>
+      <w:r>
+        <w:t>error</w:t>
+      </w:r>
+      <w:proofErr w:type="spellEnd"/>
+      <w:r>
+        <w:t xml:space="preserve"> validasi jika ada </w:t>
+      </w:r>
+      <w:proofErr w:type="spellStart"/>
+      <w:r>
+        <w:t>input</w:t>
+      </w:r>
+      <w:proofErr w:type="spellEnd"/>
+      <w:r>
+        <w:t xml:space="preserve"> yang tidak sesuai aturan</w:t>
+      </w:r>
+      <w:r>
+        <w:t>.</w:t>
+      </w:r>
+    </w:p>
+    <w:p>
+      <w:pPr>
+        <w:pStyle w:val="Heading3"/>
+        <w:numPr>
+          <w:ilvl w:val="0"/>
+          <w:numId w:val="46"/>
+        </w:numPr>
+      </w:pPr>
+      <w:bookmarkStart w:id="17" w:name="_Toc209491402"/>
+      <w:r>
+        <w:t xml:space="preserve">Buat </w:t>
+      </w:r>
+      <w:proofErr w:type="spellStart"/>
+      <w:r>
+        <w:t>Controller</w:t>
+      </w:r>
+      <w:bookmarkEnd w:id="17"/>
+      <w:proofErr w:type="spellEnd"/>
+    </w:p>
+    <w:p>
+      <w:pPr>
+        <w:ind w:left="720"/>
+      </w:pPr>
+      <w:proofErr w:type="spellStart"/>
+      <w:r>
+        <w:t>app</w:t>
+      </w:r>
+      <w:proofErr w:type="spellEnd"/>
+      <w:r>
+        <w:t>/</w:t>
+      </w:r>
+      <w:proofErr w:type="spellStart"/>
+      <w:r>
+        <w:t>Http</w:t>
+      </w:r>
+      <w:proofErr w:type="spellEnd"/>
+      <w:r>
+        <w:t>/</w:t>
+      </w:r>
+      <w:proofErr w:type="spellStart"/>
+      <w:r>
+        <w:t>Controllers</w:t>
+      </w:r>
+      <w:proofErr w:type="spellEnd"/>
+      <w:r>
+        <w:t>/</w:t>
+      </w:r>
+      <w:proofErr w:type="spellStart"/>
+      <w:r>
+        <w:t>FormController.php</w:t>
+      </w:r>
+      <w:proofErr w:type="spellEnd"/>
+    </w:p>
+    <w:p>
+      <w:pPr>
+        <w:ind w:left="720"/>
+      </w:pPr>
+      <w:r>
+        <w:t xml:space="preserve">sebelumnya ketik dulu di terminal </w:t>
+      </w:r>
+      <w:proofErr w:type="spellStart"/>
+      <w:r>
+        <w:t>php</w:t>
+      </w:r>
+      <w:proofErr w:type="spellEnd"/>
+      <w:r>
+        <w:t xml:space="preserve"> artisan </w:t>
+      </w:r>
+      <w:proofErr w:type="spellStart"/>
+      <w:r>
+        <w:t>make:controller</w:t>
+      </w:r>
+      <w:proofErr w:type="spellEnd"/>
+      <w:r>
+        <w:t xml:space="preserve"> </w:t>
+      </w:r>
+      <w:proofErr w:type="spellStart"/>
+      <w:r>
+        <w:t>FormController</w:t>
+      </w:r>
+      <w:proofErr w:type="spellEnd"/>
+    </w:p>
+    <w:p>
+      <w:pPr>
+        <w:ind w:left="720"/>
+      </w:pPr>
+      <w:r>
+        <w:lastRenderedPageBreak/>
+        <w:drawing>
+          <wp:inline distT="0" distB="0" distL="0" distR="0" wp14:anchorId="7483C362" wp14:editId="3807F297">
+            <wp:extent cx="3600000" cy="3770004"/>
+            <wp:effectExtent l="0" t="0" r="635" b="1905"/>
+            <wp:docPr id="494167523" name="Picture 1"/>
+            <wp:cNvGraphicFramePr>
+              <a:graphicFrameLocks xmlns:a="http://schemas.openxmlformats.org/drawingml/2006/main" noChangeAspect="1"/>
+            </wp:cNvGraphicFramePr>
+            <a:graphic xmlns:a="http://schemas.openxmlformats.org/drawingml/2006/main">
+              <a:graphicData uri="http://schemas.openxmlformats.org/drawingml/2006/picture">
+                <pic:pic xmlns:pic="http://schemas.openxmlformats.org/drawingml/2006/picture">
+                  <pic:nvPicPr>
+                    <pic:cNvPr id="494167523" name=""/>
+                    <pic:cNvPicPr/>
+                  </pic:nvPicPr>
+                  <pic:blipFill>
+                    <a:blip r:embed="rId22"/>
+                    <a:stretch>
+                      <a:fillRect/>
+                    </a:stretch>
+                  </pic:blipFill>
+                  <pic:spPr>
+                    <a:xfrm>
+                      <a:off x="0" y="0"/>
+                      <a:ext cx="3600000" cy="3770004"/>
+                    </a:xfrm>
+                    <a:prstGeom prst="rect">
+                      <a:avLst/>
+                    </a:prstGeom>
+                  </pic:spPr>
+                </pic:pic>
+              </a:graphicData>
+            </a:graphic>
+          </wp:inline>
+        </w:drawing>
+      </w:r>
+    </w:p>
+    <w:p>
+      <w:pPr>
+        <w:ind w:left="720"/>
+      </w:pPr>
+      <w:proofErr w:type="spellStart"/>
+      <w:r>
+        <w:t>Controller</w:t>
+      </w:r>
+      <w:proofErr w:type="spellEnd"/>
+      <w:r>
+        <w:t xml:space="preserve"> </w:t>
+      </w:r>
+      <w:proofErr w:type="spellStart"/>
+      <w:r>
+        <w:t>FormController.php</w:t>
+      </w:r>
+      <w:proofErr w:type="spellEnd"/>
+      <w:r>
+        <w:t xml:space="preserve"> berfungsi untuk menampilkan </w:t>
+      </w:r>
+      <w:proofErr w:type="spellStart"/>
+      <w:r>
+        <w:t>form</w:t>
+      </w:r>
+      <w:proofErr w:type="spellEnd"/>
+      <w:r>
+        <w:t xml:space="preserve"> dan memproses data yang dikirim. </w:t>
+      </w:r>
+      <w:proofErr w:type="spellStart"/>
+      <w:r>
+        <w:t>Method</w:t>
+      </w:r>
+      <w:proofErr w:type="spellEnd"/>
+      <w:r>
+        <w:t xml:space="preserve"> </w:t>
+      </w:r>
+      <w:proofErr w:type="spellStart"/>
+      <w:r>
+        <w:t>create</w:t>
+      </w:r>
+      <w:proofErr w:type="spellEnd"/>
+      <w:r>
+        <w:t xml:space="preserve">() menampilkan </w:t>
+      </w:r>
+      <w:proofErr w:type="spellStart"/>
+      <w:r>
+        <w:t>form</w:t>
+      </w:r>
+      <w:proofErr w:type="spellEnd"/>
+      <w:r>
+        <w:t xml:space="preserve">, sedangkan </w:t>
+      </w:r>
+      <w:proofErr w:type="spellStart"/>
+      <w:r>
+        <w:t>method</w:t>
+      </w:r>
+      <w:proofErr w:type="spellEnd"/>
+      <w:r>
+        <w:t xml:space="preserve"> </w:t>
+      </w:r>
+      <w:proofErr w:type="spellStart"/>
+      <w:r>
+        <w:t>store</w:t>
+      </w:r>
+      <w:proofErr w:type="spellEnd"/>
+      <w:r>
+        <w:t xml:space="preserve">() memeriksa </w:t>
+      </w:r>
+      <w:proofErr w:type="spellStart"/>
+      <w:r>
+        <w:t>input</w:t>
+      </w:r>
+      <w:proofErr w:type="spellEnd"/>
+      <w:r>
+        <w:t xml:space="preserve"> agar sesuai aturan (nama harus diisi minimal 3 huruf dan email harus valid). Jika sudah benar, data akan ditampilkan di halaman </w:t>
+      </w:r>
+      <w:proofErr w:type="spellStart"/>
+      <w:r>
+        <w:t>success</w:t>
+      </w:r>
+      <w:proofErr w:type="spellEnd"/>
+      <w:r>
+        <w:t>.</w:t>
+      </w:r>
+    </w:p>
+    <w:p>
+      <w:pPr>
+        <w:pStyle w:val="Heading3"/>
+        <w:numPr>
+          <w:ilvl w:val="0"/>
+          <w:numId w:val="46"/>
+        </w:numPr>
+      </w:pPr>
+      <w:bookmarkStart w:id="18" w:name="_Toc209491403"/>
+      <w:r>
+        <w:lastRenderedPageBreak/>
+        <w:t>Ta</w:t>
+      </w:r>
+      <w:r>
+        <w:t xml:space="preserve">mbahkan </w:t>
+      </w:r>
+      <w:proofErr w:type="spellStart"/>
+      <w:r>
+        <w:t>Route</w:t>
+      </w:r>
+      <w:bookmarkEnd w:id="18"/>
+      <w:proofErr w:type="spellEnd"/>
+    </w:p>
+    <w:p>
+      <w:pPr>
+        <w:ind w:left="720"/>
+      </w:pPr>
+      <w:r>
+        <w:drawing>
+          <wp:inline distT="0" distB="0" distL="0" distR="0" wp14:anchorId="385AFF2D" wp14:editId="662D7B79">
+            <wp:extent cx="5042535" cy="5104130"/>
+            <wp:effectExtent l="0" t="0" r="5715" b="1270"/>
+            <wp:docPr id="684892932" name="Picture 1"/>
+            <wp:cNvGraphicFramePr>
+              <a:graphicFrameLocks xmlns:a="http://schemas.openxmlformats.org/drawingml/2006/main" noChangeAspect="1"/>
+            </wp:cNvGraphicFramePr>
+            <a:graphic xmlns:a="http://schemas.openxmlformats.org/drawingml/2006/main">
+              <a:graphicData uri="http://schemas.openxmlformats.org/drawingml/2006/picture">
+                <pic:pic xmlns:pic="http://schemas.openxmlformats.org/drawingml/2006/picture">
+                  <pic:nvPicPr>
+                    <pic:cNvPr id="684892932" name=""/>
+                    <pic:cNvPicPr/>
+                  </pic:nvPicPr>
+                  <pic:blipFill>
+                    <a:blip r:embed="rId23"/>
+                    <a:stretch>
+                      <a:fillRect/>
+                    </a:stretch>
+                  </pic:blipFill>
+                  <pic:spPr>
+                    <a:xfrm>
+                      <a:off x="0" y="0"/>
+                      <a:ext cx="5042535" cy="5104130"/>
+                    </a:xfrm>
+                    <a:prstGeom prst="rect">
+                      <a:avLst/>
+                    </a:prstGeom>
+                  </pic:spPr>
+                </pic:pic>
+              </a:graphicData>
+            </a:graphic>
+          </wp:inline>
+        </w:drawing>
+      </w:r>
+    </w:p>
+    <w:p>
+      <w:pPr>
+        <w:pStyle w:val="Heading2"/>
+      </w:pPr>
+      <w:bookmarkStart w:id="19" w:name="_Toc209491404"/>
+      <w:r>
+        <w:t>Tugas Praktikum</w:t>
+      </w:r>
+      <w:bookmarkEnd w:id="19"/>
+    </w:p>
+    <w:p>
+      <w:pPr>
+        <w:pStyle w:val="Heading3"/>
+        <w:numPr>
+          <w:ilvl w:val="0"/>
+          <w:numId w:val="48"/>
+        </w:numPr>
+      </w:pPr>
+      <w:bookmarkStart w:id="20" w:name="_Toc209491405"/>
+      <w:r>
+        <w:t xml:space="preserve">Ubah desain </w:t>
+      </w:r>
+      <w:proofErr w:type="spellStart"/>
+      <w:r>
+        <w:t>form</w:t>
+      </w:r>
+      <w:proofErr w:type="spellEnd"/>
+      <w:r>
+        <w:t xml:space="preserve"> agar menggunakan </w:t>
+      </w:r>
+      <w:proofErr w:type="spellStart"/>
+      <w:r>
+        <w:t>Tailwind</w:t>
+      </w:r>
+      <w:proofErr w:type="spellEnd"/>
+      <w:r>
+        <w:t xml:space="preserve"> </w:t>
+      </w:r>
+      <w:proofErr w:type="spellStart"/>
+      <w:r>
+        <w:t>grid</w:t>
+      </w:r>
+      <w:proofErr w:type="spellEnd"/>
+      <w:r>
+        <w:t xml:space="preserve"> </w:t>
+      </w:r>
+      <w:proofErr w:type="spellStart"/>
+      <w:r>
+        <w:t>layout</w:t>
+      </w:r>
+      <w:proofErr w:type="spellEnd"/>
+      <w:r>
+        <w:t>.</w:t>
+      </w:r>
+      <w:bookmarkEnd w:id="20"/>
+    </w:p>
+    <w:p>
+      <w:pPr>
+        <w:ind w:left="720"/>
+      </w:pPr>
+    </w:p>
+    <w:p>
+      <w:pPr>
+        <w:pStyle w:val="Heading3"/>
+        <w:numPr>
+          <w:ilvl w:val="0"/>
+          <w:numId w:val="48"/>
+        </w:numPr>
+      </w:pPr>
+      <w:bookmarkStart w:id="21" w:name="_Toc209491406"/>
+      <w:r>
+        <w:t xml:space="preserve">Tambahkan </w:t>
+      </w:r>
+      <w:proofErr w:type="spellStart"/>
+      <w:r>
+        <w:t>field</w:t>
+      </w:r>
+      <w:proofErr w:type="spellEnd"/>
+      <w:r>
+        <w:t xml:space="preserve"> baru: Alamat dan No. HP.</w:t>
+      </w:r>
+      <w:bookmarkEnd w:id="21"/>
+    </w:p>
+    <w:p>
+      <w:pPr>
+        <w:ind w:left="720"/>
+      </w:pPr>
+      <w:r>
+        <w:drawing>
+          <wp:inline distT="0" distB="0" distL="0" distR="0" wp14:anchorId="1DD1B6F1" wp14:editId="7D9CFAA4">
+            <wp:extent cx="3600000" cy="1469286"/>
+            <wp:effectExtent l="0" t="0" r="635" b="0"/>
+            <wp:docPr id="1683447631" name="Picture 1"/>
+            <wp:cNvGraphicFramePr>
+              <a:graphicFrameLocks xmlns:a="http://schemas.openxmlformats.org/drawingml/2006/main" noChangeAspect="1"/>
+            </wp:cNvGraphicFramePr>
+            <a:graphic xmlns:a="http://schemas.openxmlformats.org/drawingml/2006/main">
+              <a:graphicData uri="http://schemas.openxmlformats.org/drawingml/2006/picture">
+                <pic:pic xmlns:pic="http://schemas.openxmlformats.org/drawingml/2006/picture">
+                  <pic:nvPicPr>
+                    <pic:cNvPr id="1683447631" name=""/>
+                    <pic:cNvPicPr/>
+                  </pic:nvPicPr>
+                  <pic:blipFill>
+                    <a:blip r:embed="rId24"/>
+                    <a:stretch>
+                      <a:fillRect/>
+                    </a:stretch>
+                  </pic:blipFill>
+                  <pic:spPr>
+                    <a:xfrm>
+                      <a:off x="0" y="0"/>
+                      <a:ext cx="3600000" cy="1469286"/>
+                    </a:xfrm>
+                    <a:prstGeom prst="rect">
+                      <a:avLst/>
+                    </a:prstGeom>
+                  </pic:spPr>
+                </pic:pic>
+              </a:graphicData>
+            </a:graphic>
+          </wp:inline>
+        </w:drawing>
+      </w:r>
+    </w:p>
+    <w:p>
+      <w:pPr>
+        <w:ind w:left="720"/>
+      </w:pPr>
+      <w:r>
+        <w:t xml:space="preserve">Dengan menambahkan kode tadi di </w:t>
+      </w:r>
+      <w:proofErr w:type="spellStart"/>
+      <w:r>
+        <w:t>file</w:t>
+      </w:r>
+      <w:proofErr w:type="spellEnd"/>
+      <w:r>
+        <w:t xml:space="preserve"> </w:t>
+      </w:r>
+      <w:proofErr w:type="spellStart"/>
+      <w:r>
+        <w:t>form</w:t>
+      </w:r>
+      <w:proofErr w:type="spellEnd"/>
+      <w:r>
+        <w:t xml:space="preserve">, kita sudah bisa membuat </w:t>
+      </w:r>
+      <w:proofErr w:type="spellStart"/>
+      <w:r>
+        <w:t>field</w:t>
+      </w:r>
+      <w:proofErr w:type="spellEnd"/>
+      <w:r>
+        <w:t xml:space="preserve"> baru untuk Nomor Telepon dan Alamat. Tapi tidak cukup hanya di </w:t>
+      </w:r>
+      <w:proofErr w:type="spellStart"/>
+      <w:r>
+        <w:t>form</w:t>
+      </w:r>
+      <w:proofErr w:type="spellEnd"/>
+      <w:r>
+        <w:t xml:space="preserve"> saja. </w:t>
+      </w:r>
+      <w:r>
+        <w:lastRenderedPageBreak/>
+        <w:t xml:space="preserve">Supaya datanya bisa diproses dan ditampilkan, kita juga perlu menambahkannya di </w:t>
+      </w:r>
+      <w:proofErr w:type="spellStart"/>
+      <w:r>
+        <w:t>FormController</w:t>
+      </w:r>
+      <w:proofErr w:type="spellEnd"/>
+      <w:r>
+        <w:t xml:space="preserve"> (bagian validasi dan kirim data), lalu di </w:t>
+      </w:r>
+      <w:proofErr w:type="spellStart"/>
+      <w:r>
+        <w:t>success.blade.php</w:t>
+      </w:r>
+      <w:proofErr w:type="spellEnd"/>
+      <w:r>
+        <w:t xml:space="preserve"> untuk menampilkan hasil </w:t>
+      </w:r>
+      <w:proofErr w:type="spellStart"/>
+      <w:r>
+        <w:t>input</w:t>
+      </w:r>
+      <w:proofErr w:type="spellEnd"/>
+      <w:r>
+        <w:t>.</w:t>
+      </w:r>
+    </w:p>
+    <w:p>
+      <w:pPr>
+        <w:pStyle w:val="Heading3"/>
+        <w:numPr>
+          <w:ilvl w:val="0"/>
+          <w:numId w:val="48"/>
+        </w:numPr>
+      </w:pPr>
+      <w:bookmarkStart w:id="22" w:name="_Toc209491407"/>
+      <w:r>
+        <w:t>Terapkan validasi tambahan:</w:t>
+      </w:r>
+      <w:bookmarkEnd w:id="22"/>
+    </w:p>
+    <w:p>
+      <w:pPr>
+        <w:pStyle w:val="ListParagraph"/>
+        <w:numPr>
+          <w:ilvl w:val="0"/>
+          <w:numId w:val="49"/>
+        </w:numPr>
+      </w:pPr>
+      <w:r>
+        <w:t>Alamat minimal 10 karakter.</w:t>
+      </w:r>
+    </w:p>
+    <w:p>
+      <w:pPr>
+        <w:pStyle w:val="ListParagraph"/>
+        <w:numPr>
+          <w:ilvl w:val="0"/>
+          <w:numId w:val="49"/>
+        </w:numPr>
+      </w:pPr>
+      <w:r>
+        <w:t>No. HP harus angka dan minimal 10 digit.</w:t>
+      </w:r>
+    </w:p>
+    <w:p>
+      <w:pPr>
+        <w:ind w:firstLine="720"/>
+      </w:pPr>
+      <w:r>
+        <w:drawing>
+          <wp:inline distT="0" distB="0" distL="0" distR="0" wp14:anchorId="14E2E2EA" wp14:editId="7CC4206D">
+            <wp:extent cx="3600000" cy="1783000"/>
+            <wp:effectExtent l="0" t="0" r="635" b="8255"/>
+            <wp:docPr id="1575788400" name="Picture 1"/>
+            <wp:cNvGraphicFramePr>
+              <a:graphicFrameLocks xmlns:a="http://schemas.openxmlformats.org/drawingml/2006/main" noChangeAspect="1"/>
+            </wp:cNvGraphicFramePr>
+            <a:graphic xmlns:a="http://schemas.openxmlformats.org/drawingml/2006/main">
+              <a:graphicData uri="http://schemas.openxmlformats.org/drawingml/2006/picture">
+                <pic:pic xmlns:pic="http://schemas.openxmlformats.org/drawingml/2006/picture">
+                  <pic:nvPicPr>
+                    <pic:cNvPr id="1575788400" name=""/>
+                    <pic:cNvPicPr/>
+                  </pic:nvPicPr>
+                  <pic:blipFill>
+                    <a:blip r:embed="rId25"/>
+                    <a:stretch>
+                      <a:fillRect/>
+                    </a:stretch>
+                  </pic:blipFill>
+                  <pic:spPr>
+                    <a:xfrm>
+                      <a:off x="0" y="0"/>
+                      <a:ext cx="3600000" cy="1783000"/>
+                    </a:xfrm>
+                    <a:prstGeom prst="rect">
+                      <a:avLst/>
+                    </a:prstGeom>
+                  </pic:spPr>
+                </pic:pic>
+              </a:graphicData>
+            </a:graphic>
+          </wp:inline>
+        </w:drawing>
+      </w:r>
+    </w:p>
+    <w:p>
+      <w:pPr>
+        <w:ind w:left="720"/>
+      </w:pPr>
+      <w:r>
+        <w:t xml:space="preserve">Pada bagian </w:t>
+      </w:r>
+      <w:proofErr w:type="spellStart"/>
+      <w:r>
+        <w:t>controller</w:t>
+      </w:r>
+      <w:proofErr w:type="spellEnd"/>
+      <w:r>
+        <w:t xml:space="preserve"> ditambahkan aturan validasi untuk memastikan data yang dimasukkan sesuai ketentuan. </w:t>
+      </w:r>
+      <w:proofErr w:type="spellStart"/>
+      <w:r>
+        <w:t>Field</w:t>
+      </w:r>
+      <w:proofErr w:type="spellEnd"/>
+      <w:r>
+        <w:t xml:space="preserve"> nama wajib diisi minimal 3 karakter, email harus berformat email, telepon hanya boleh angka dengan panjang 10–15 digit, dan alamat wajib diisi minimal 10 karakter. Validasi ini bertujuan agar data yang dikirim lebih rapi dan sesuai aturan.</w:t>
+      </w:r>
+    </w:p>
+    <w:p>
+      <w:pPr>
+        <w:pStyle w:val="Heading2"/>
+      </w:pPr>
+      <w:bookmarkStart w:id="23" w:name="_Toc209491408"/>
+      <w:r>
+        <w:t>Kesimpulan</w:t>
+      </w:r>
+      <w:bookmarkEnd w:id="23"/>
+    </w:p>
+    <w:p>
+      <w:pPr>
+        <w:ind w:firstLine="720"/>
+      </w:pPr>
+      <w:r>
+        <w:t xml:space="preserve">Kesimpulannya, praktikum ini membantu saya memahami cara membuat </w:t>
+      </w:r>
+      <w:proofErr w:type="spellStart"/>
+      <w:r>
+        <w:t>layout</w:t>
+      </w:r>
+      <w:proofErr w:type="spellEnd"/>
+      <w:r>
+        <w:t xml:space="preserve"> dengan </w:t>
+      </w:r>
+      <w:proofErr w:type="spellStart"/>
+      <w:r>
+        <w:t>Blade</w:t>
+      </w:r>
+      <w:proofErr w:type="spellEnd"/>
+      <w:r>
+        <w:t xml:space="preserve">, menambahkan </w:t>
+      </w:r>
+      <w:proofErr w:type="spellStart"/>
+      <w:r>
+        <w:t>form</w:t>
+      </w:r>
+      <w:proofErr w:type="spellEnd"/>
+      <w:r>
+        <w:t xml:space="preserve">, dan memberi validasi sederhana. Dengan menambahkan </w:t>
+      </w:r>
+      <w:proofErr w:type="spellStart"/>
+      <w:r>
+        <w:t>sidebar</w:t>
+      </w:r>
+      <w:proofErr w:type="spellEnd"/>
+      <w:r>
+        <w:t xml:space="preserve">, </w:t>
+      </w:r>
+      <w:proofErr w:type="spellStart"/>
+      <w:r>
+        <w:t>field</w:t>
+      </w:r>
+      <w:proofErr w:type="spellEnd"/>
+      <w:r>
+        <w:t xml:space="preserve"> baru (alamat dan nomor HP), serta validasi di </w:t>
+      </w:r>
+      <w:proofErr w:type="spellStart"/>
+      <w:r>
+        <w:t>controller</w:t>
+      </w:r>
+      <w:proofErr w:type="spellEnd"/>
+      <w:r>
+        <w:t>, sistem jadi lebih lengkap dan data yang masuk lebih terkontrol.</w:t>
+      </w:r>
+    </w:p>
+    <w:p>
+      <w:pPr>
+        <w:pStyle w:val="Heading2"/>
+      </w:pPr>
+      <w:bookmarkStart w:id="24" w:name="_Toc209491409"/>
+      <w:r>
+        <w:t>https://github.com/mjvnaaa/Formulir-dan-Layouts</w:t>
+      </w:r>
+      <w:bookmarkEnd w:id="24"/>
+    </w:p>
     <w:sectPr>
-      <w:headerReference w:type="default" r:id="rId21"/>
-      <w:footerReference w:type="default" r:id="rId22"/>
+      <w:headerReference w:type="default" r:id="rId26"/>
+      <w:footerReference w:type="default" r:id="rId27"/>
       <w:pgSz w:w="11910" w:h="16840"/>
       <w:pgMar w:top="1701" w:right="1701" w:bottom="1701" w:left="2268" w:header="731" w:footer="0" w:gutter="0"/>
       <w:pgNumType w:start="1"/>
@@ -3945,6 +6036,95 @@
     </w:lvl>
   </w:abstractNum>
   <w:abstractNum w:abstractNumId="1" w15:restartNumberingAfterBreak="0">
+    <w:nsid w:val="010F5594"/>
+    <w:multiLevelType w:val="hybridMultilevel"/>
+    <w:tmpl w:val="055E6A94"/>
+    <w:lvl w:ilvl="0" w:tplc="FFFFFFFF">
+      <w:start w:val="1"/>
+      <w:numFmt w:val="decimal"/>
+      <w:lvlText w:val="%1."/>
+      <w:lvlJc w:val="left"/>
+      <w:pPr>
+        <w:ind w:left="720" w:hanging="360"/>
+      </w:pPr>
+      <w:rPr>
+        <w:rFonts w:hint="default"/>
+      </w:rPr>
+    </w:lvl>
+    <w:lvl w:ilvl="1" w:tplc="FFFFFFFF" w:tentative="1">
+      <w:start w:val="1"/>
+      <w:numFmt w:val="lowerLetter"/>
+      <w:lvlText w:val="%2."/>
+      <w:lvlJc w:val="left"/>
+      <w:pPr>
+        <w:ind w:left="1440" w:hanging="360"/>
+      </w:pPr>
+    </w:lvl>
+    <w:lvl w:ilvl="2" w:tplc="FFFFFFFF" w:tentative="1">
+      <w:start w:val="1"/>
+      <w:numFmt w:val="lowerRoman"/>
+      <w:lvlText w:val="%3."/>
+      <w:lvlJc w:val="right"/>
+      <w:pPr>
+        <w:ind w:left="2160" w:hanging="180"/>
+      </w:pPr>
+    </w:lvl>
+    <w:lvl w:ilvl="3" w:tplc="FFFFFFFF" w:tentative="1">
+      <w:start w:val="1"/>
+      <w:numFmt w:val="decimal"/>
+      <w:lvlText w:val="%4."/>
+      <w:lvlJc w:val="left"/>
+      <w:pPr>
+        <w:ind w:left="2880" w:hanging="360"/>
+      </w:pPr>
+    </w:lvl>
+    <w:lvl w:ilvl="4" w:tplc="FFFFFFFF" w:tentative="1">
+      <w:start w:val="1"/>
+      <w:numFmt w:val="lowerLetter"/>
+      <w:lvlText w:val="%5."/>
+      <w:lvlJc w:val="left"/>
+      <w:pPr>
+        <w:ind w:left="3600" w:hanging="360"/>
+      </w:pPr>
+    </w:lvl>
+    <w:lvl w:ilvl="5" w:tplc="FFFFFFFF" w:tentative="1">
+      <w:start w:val="1"/>
+      <w:numFmt w:val="lowerRoman"/>
+      <w:lvlText w:val="%6."/>
+      <w:lvlJc w:val="right"/>
+      <w:pPr>
+        <w:ind w:left="4320" w:hanging="180"/>
+      </w:pPr>
+    </w:lvl>
+    <w:lvl w:ilvl="6" w:tplc="FFFFFFFF" w:tentative="1">
+      <w:start w:val="1"/>
+      <w:numFmt w:val="decimal"/>
+      <w:lvlText w:val="%7."/>
+      <w:lvlJc w:val="left"/>
+      <w:pPr>
+        <w:ind w:left="5040" w:hanging="360"/>
+      </w:pPr>
+    </w:lvl>
+    <w:lvl w:ilvl="7" w:tplc="FFFFFFFF" w:tentative="1">
+      <w:start w:val="1"/>
+      <w:numFmt w:val="lowerLetter"/>
+      <w:lvlText w:val="%8."/>
+      <w:lvlJc w:val="left"/>
+      <w:pPr>
+        <w:ind w:left="5760" w:hanging="360"/>
+      </w:pPr>
+    </w:lvl>
+    <w:lvl w:ilvl="8" w:tplc="FFFFFFFF" w:tentative="1">
+      <w:start w:val="1"/>
+      <w:numFmt w:val="lowerRoman"/>
+      <w:lvlText w:val="%9."/>
+      <w:lvlJc w:val="right"/>
+      <w:pPr>
+        <w:ind w:left="6480" w:hanging="180"/>
+      </w:pPr>
+    </w:lvl>
+  </w:abstractNum>
+  <w:abstractNum w:abstractNumId="2" w15:restartNumberingAfterBreak="0">
     <w:nsid w:val="024D79CC"/>
     <w:multiLevelType w:val="hybridMultilevel"/>
     <w:tmpl w:val="AE48A04C"/>
@@ -4030,7 +6210,7 @@
       </w:pPr>
     </w:lvl>
   </w:abstractNum>
-  <w:abstractNum w:abstractNumId="2" w15:restartNumberingAfterBreak="0">
+  <w:abstractNum w:abstractNumId="3" w15:restartNumberingAfterBreak="0">
     <w:nsid w:val="048C144C"/>
     <w:multiLevelType w:val="hybridMultilevel"/>
     <w:tmpl w:val="15B0690A"/>
@@ -4119,7 +6299,7 @@
       </w:pPr>
     </w:lvl>
   </w:abstractNum>
-  <w:abstractNum w:abstractNumId="3" w15:restartNumberingAfterBreak="0">
+  <w:abstractNum w:abstractNumId="4" w15:restartNumberingAfterBreak="0">
     <w:nsid w:val="0DB763D7"/>
     <w:multiLevelType w:val="hybridMultilevel"/>
     <w:tmpl w:val="F0EAFDF8"/>
@@ -4232,7 +6412,7 @@
       </w:rPr>
     </w:lvl>
   </w:abstractNum>
-  <w:abstractNum w:abstractNumId="4" w15:restartNumberingAfterBreak="0">
+  <w:abstractNum w:abstractNumId="5" w15:restartNumberingAfterBreak="0">
     <w:nsid w:val="10512A09"/>
     <w:multiLevelType w:val="hybridMultilevel"/>
     <w:tmpl w:val="B58E9134"/>
@@ -4345,7 +6525,7 @@
       </w:rPr>
     </w:lvl>
   </w:abstractNum>
-  <w:abstractNum w:abstractNumId="5" w15:restartNumberingAfterBreak="0">
+  <w:abstractNum w:abstractNumId="6" w15:restartNumberingAfterBreak="0">
     <w:nsid w:val="19E176FF"/>
     <w:multiLevelType w:val="hybridMultilevel"/>
     <w:tmpl w:val="7472BFAA"/>
@@ -4434,7 +6614,7 @@
       </w:pPr>
     </w:lvl>
   </w:abstractNum>
-  <w:abstractNum w:abstractNumId="6" w15:restartNumberingAfterBreak="0">
+  <w:abstractNum w:abstractNumId="7" w15:restartNumberingAfterBreak="0">
     <w:nsid w:val="1B344871"/>
     <w:multiLevelType w:val="hybridMultilevel"/>
     <w:tmpl w:val="B18E0A4C"/>
@@ -4547,7 +6727,7 @@
       </w:rPr>
     </w:lvl>
   </w:abstractNum>
-  <w:abstractNum w:abstractNumId="7" w15:restartNumberingAfterBreak="0">
+  <w:abstractNum w:abstractNumId="8" w15:restartNumberingAfterBreak="0">
     <w:nsid w:val="1BBD57B3"/>
     <w:multiLevelType w:val="hybridMultilevel"/>
     <w:tmpl w:val="8F7AC908"/>
@@ -4660,7 +6840,7 @@
       </w:rPr>
     </w:lvl>
   </w:abstractNum>
-  <w:abstractNum w:abstractNumId="8" w15:restartNumberingAfterBreak="0">
+  <w:abstractNum w:abstractNumId="9" w15:restartNumberingAfterBreak="0">
     <w:nsid w:val="1BDA3AE7"/>
     <w:multiLevelType w:val="hybridMultilevel"/>
     <w:tmpl w:val="E1FAB172"/>
@@ -4773,7 +6953,7 @@
       </w:rPr>
     </w:lvl>
   </w:abstractNum>
-  <w:abstractNum w:abstractNumId="9" w15:restartNumberingAfterBreak="0">
+  <w:abstractNum w:abstractNumId="10" w15:restartNumberingAfterBreak="0">
     <w:nsid w:val="236C1258"/>
     <w:multiLevelType w:val="hybridMultilevel"/>
     <w:tmpl w:val="055E6A94"/>
@@ -4862,7 +7042,7 @@
       </w:pPr>
     </w:lvl>
   </w:abstractNum>
-  <w:abstractNum w:abstractNumId="10" w15:restartNumberingAfterBreak="0">
+  <w:abstractNum w:abstractNumId="11" w15:restartNumberingAfterBreak="0">
     <w:nsid w:val="24394FDC"/>
     <w:multiLevelType w:val="hybridMultilevel"/>
     <w:tmpl w:val="07AEDFA6"/>
@@ -4975,7 +7155,7 @@
       </w:rPr>
     </w:lvl>
   </w:abstractNum>
-  <w:abstractNum w:abstractNumId="11" w15:restartNumberingAfterBreak="0">
+  <w:abstractNum w:abstractNumId="12" w15:restartNumberingAfterBreak="0">
     <w:nsid w:val="24411172"/>
     <w:multiLevelType w:val="hybridMultilevel"/>
     <w:tmpl w:val="0C9E7D20"/>
@@ -5061,7 +7241,7 @@
       </w:pPr>
     </w:lvl>
   </w:abstractNum>
-  <w:abstractNum w:abstractNumId="12" w15:restartNumberingAfterBreak="0">
+  <w:abstractNum w:abstractNumId="13" w15:restartNumberingAfterBreak="0">
     <w:nsid w:val="26EE3290"/>
     <w:multiLevelType w:val="hybridMultilevel"/>
     <w:tmpl w:val="055E6A94"/>
@@ -5150,7 +7330,7 @@
       </w:pPr>
     </w:lvl>
   </w:abstractNum>
-  <w:abstractNum w:abstractNumId="13" w15:restartNumberingAfterBreak="0">
+  <w:abstractNum w:abstractNumId="14" w15:restartNumberingAfterBreak="0">
     <w:nsid w:val="2CF61947"/>
     <w:multiLevelType w:val="multilevel"/>
     <w:tmpl w:val="DF184E74"/>
@@ -5263,7 +7443,7 @@
       </w:pPr>
     </w:lvl>
   </w:abstractNum>
-  <w:abstractNum w:abstractNumId="14" w15:restartNumberingAfterBreak="0">
+  <w:abstractNum w:abstractNumId="15" w15:restartNumberingAfterBreak="0">
     <w:nsid w:val="31BD5845"/>
     <w:multiLevelType w:val="hybridMultilevel"/>
     <w:tmpl w:val="88DCF298"/>
@@ -5352,7 +7532,7 @@
       </w:pPr>
     </w:lvl>
   </w:abstractNum>
-  <w:abstractNum w:abstractNumId="15" w15:restartNumberingAfterBreak="0">
+  <w:abstractNum w:abstractNumId="16" w15:restartNumberingAfterBreak="0">
     <w:nsid w:val="32CD288E"/>
     <w:multiLevelType w:val="hybridMultilevel"/>
     <w:tmpl w:val="3518677E"/>
@@ -5465,7 +7645,7 @@
       </w:rPr>
     </w:lvl>
   </w:abstractNum>
-  <w:abstractNum w:abstractNumId="16" w15:restartNumberingAfterBreak="0">
+  <w:abstractNum w:abstractNumId="17" w15:restartNumberingAfterBreak="0">
     <w:nsid w:val="33A57FCC"/>
     <w:multiLevelType w:val="multilevel"/>
     <w:tmpl w:val="30324CCA"/>
@@ -5614,7 +7794,7 @@
       </w:rPr>
     </w:lvl>
   </w:abstractNum>
-  <w:abstractNum w:abstractNumId="17" w15:restartNumberingAfterBreak="0">
+  <w:abstractNum w:abstractNumId="18" w15:restartNumberingAfterBreak="0">
     <w:nsid w:val="34240EFC"/>
     <w:multiLevelType w:val="multilevel"/>
     <w:tmpl w:val="3809001F"/>
@@ -5700,7 +7880,7 @@
       </w:pPr>
     </w:lvl>
   </w:abstractNum>
-  <w:abstractNum w:abstractNumId="18" w15:restartNumberingAfterBreak="0">
+  <w:abstractNum w:abstractNumId="19" w15:restartNumberingAfterBreak="0">
     <w:nsid w:val="352A5A88"/>
     <w:multiLevelType w:val="hybridMultilevel"/>
     <w:tmpl w:val="63CAB8E8"/>
@@ -5812,7 +7992,7 @@
       </w:rPr>
     </w:lvl>
   </w:abstractNum>
-  <w:abstractNum w:abstractNumId="19" w15:restartNumberingAfterBreak="0">
+  <w:abstractNum w:abstractNumId="20" w15:restartNumberingAfterBreak="0">
     <w:nsid w:val="358749EC"/>
     <w:multiLevelType w:val="multilevel"/>
     <w:tmpl w:val="52AC137C"/>
@@ -5961,7 +8141,7 @@
       </w:rPr>
     </w:lvl>
   </w:abstractNum>
-  <w:abstractNum w:abstractNumId="20" w15:restartNumberingAfterBreak="0">
+  <w:abstractNum w:abstractNumId="21" w15:restartNumberingAfterBreak="0">
     <w:nsid w:val="35D202E3"/>
     <w:multiLevelType w:val="hybridMultilevel"/>
     <w:tmpl w:val="E724F7BE"/>
@@ -6074,7 +8254,120 @@
       </w:rPr>
     </w:lvl>
   </w:abstractNum>
-  <w:abstractNum w:abstractNumId="21" w15:restartNumberingAfterBreak="0">
+  <w:abstractNum w:abstractNumId="22" w15:restartNumberingAfterBreak="0">
+    <w:nsid w:val="36686CA0"/>
+    <w:multiLevelType w:val="hybridMultilevel"/>
+    <w:tmpl w:val="F5929F4C"/>
+    <w:lvl w:ilvl="0" w:tplc="04210001">
+      <w:start w:val="1"/>
+      <w:numFmt w:val="bullet"/>
+      <w:lvlText w:val=""/>
+      <w:lvlJc w:val="left"/>
+      <w:pPr>
+        <w:ind w:left="720" w:hanging="360"/>
+      </w:pPr>
+      <w:rPr>
+        <w:rFonts w:ascii="Symbol" w:hAnsi="Symbol" w:hint="default"/>
+      </w:rPr>
+    </w:lvl>
+    <w:lvl w:ilvl="1" w:tplc="04210003" w:tentative="1">
+      <w:start w:val="1"/>
+      <w:numFmt w:val="bullet"/>
+      <w:lvlText w:val="o"/>
+      <w:lvlJc w:val="left"/>
+      <w:pPr>
+        <w:ind w:left="1440" w:hanging="360"/>
+      </w:pPr>
+      <w:rPr>
+        <w:rFonts w:ascii="Courier New" w:hAnsi="Courier New" w:cs="Courier New" w:hint="default"/>
+      </w:rPr>
+    </w:lvl>
+    <w:lvl w:ilvl="2" w:tplc="04210005" w:tentative="1">
+      <w:start w:val="1"/>
+      <w:numFmt w:val="bullet"/>
+      <w:lvlText w:val=""/>
+      <w:lvlJc w:val="left"/>
+      <w:pPr>
+        <w:ind w:left="2160" w:hanging="360"/>
+      </w:pPr>
+      <w:rPr>
+        <w:rFonts w:ascii="Wingdings" w:hAnsi="Wingdings" w:hint="default"/>
+      </w:rPr>
+    </w:lvl>
+    <w:lvl w:ilvl="3" w:tplc="04210001" w:tentative="1">
+      <w:start w:val="1"/>
+      <w:numFmt w:val="bullet"/>
+      <w:lvlText w:val=""/>
+      <w:lvlJc w:val="left"/>
+      <w:pPr>
+        <w:ind w:left="2880" w:hanging="360"/>
+      </w:pPr>
+      <w:rPr>
+        <w:rFonts w:ascii="Symbol" w:hAnsi="Symbol" w:hint="default"/>
+      </w:rPr>
+    </w:lvl>
+    <w:lvl w:ilvl="4" w:tplc="04210003" w:tentative="1">
+      <w:start w:val="1"/>
+      <w:numFmt w:val="bullet"/>
+      <w:lvlText w:val="o"/>
+      <w:lvlJc w:val="left"/>
+      <w:pPr>
+        <w:ind w:left="3600" w:hanging="360"/>
+      </w:pPr>
+      <w:rPr>
+        <w:rFonts w:ascii="Courier New" w:hAnsi="Courier New" w:cs="Courier New" w:hint="default"/>
+      </w:rPr>
+    </w:lvl>
+    <w:lvl w:ilvl="5" w:tplc="04210005" w:tentative="1">
+      <w:start w:val="1"/>
+      <w:numFmt w:val="bullet"/>
+      <w:lvlText w:val=""/>
+      <w:lvlJc w:val="left"/>
+      <w:pPr>
+        <w:ind w:left="4320" w:hanging="360"/>
+      </w:pPr>
+      <w:rPr>
+        <w:rFonts w:ascii="Wingdings" w:hAnsi="Wingdings" w:hint="default"/>
+      </w:rPr>
+    </w:lvl>
+    <w:lvl w:ilvl="6" w:tplc="04210001" w:tentative="1">
+      <w:start w:val="1"/>
+      <w:numFmt w:val="bullet"/>
+      <w:lvlText w:val=""/>
+      <w:lvlJc w:val="left"/>
+      <w:pPr>
+        <w:ind w:left="5040" w:hanging="360"/>
+      </w:pPr>
+      <w:rPr>
+        <w:rFonts w:ascii="Symbol" w:hAnsi="Symbol" w:hint="default"/>
+      </w:rPr>
+    </w:lvl>
+    <w:lvl w:ilvl="7" w:tplc="04210003" w:tentative="1">
+      <w:start w:val="1"/>
+      <w:numFmt w:val="bullet"/>
+      <w:lvlText w:val="o"/>
+      <w:lvlJc w:val="left"/>
+      <w:pPr>
+        <w:ind w:left="5760" w:hanging="360"/>
+      </w:pPr>
+      <w:rPr>
+        <w:rFonts w:ascii="Courier New" w:hAnsi="Courier New" w:cs="Courier New" w:hint="default"/>
+      </w:rPr>
+    </w:lvl>
+    <w:lvl w:ilvl="8" w:tplc="04210005" w:tentative="1">
+      <w:start w:val="1"/>
+      <w:numFmt w:val="bullet"/>
+      <w:lvlText w:val=""/>
+      <w:lvlJc w:val="left"/>
+      <w:pPr>
+        <w:ind w:left="6480" w:hanging="360"/>
+      </w:pPr>
+      <w:rPr>
+        <w:rFonts w:ascii="Wingdings" w:hAnsi="Wingdings" w:hint="default"/>
+      </w:rPr>
+    </w:lvl>
+  </w:abstractNum>
+  <w:abstractNum w:abstractNumId="23" w15:restartNumberingAfterBreak="0">
     <w:nsid w:val="36AA5BA7"/>
     <w:multiLevelType w:val="multilevel"/>
     <w:tmpl w:val="D9842BA0"/>
@@ -6223,7 +8516,7 @@
       </w:rPr>
     </w:lvl>
   </w:abstractNum>
-  <w:abstractNum w:abstractNumId="22" w15:restartNumberingAfterBreak="0">
+  <w:abstractNum w:abstractNumId="24" w15:restartNumberingAfterBreak="0">
     <w:nsid w:val="39326EF1"/>
     <w:multiLevelType w:val="hybridMultilevel"/>
     <w:tmpl w:val="006436CE"/>
@@ -6312,7 +8605,7 @@
       </w:pPr>
     </w:lvl>
   </w:abstractNum>
-  <w:abstractNum w:abstractNumId="23" w15:restartNumberingAfterBreak="0">
+  <w:abstractNum w:abstractNumId="25" w15:restartNumberingAfterBreak="0">
     <w:nsid w:val="3A5E628E"/>
     <w:multiLevelType w:val="hybridMultilevel"/>
     <w:tmpl w:val="4A72482A"/>
@@ -6425,7 +8718,7 @@
       </w:rPr>
     </w:lvl>
   </w:abstractNum>
-  <w:abstractNum w:abstractNumId="24" w15:restartNumberingAfterBreak="0">
+  <w:abstractNum w:abstractNumId="26" w15:restartNumberingAfterBreak="0">
     <w:nsid w:val="3E0917E1"/>
     <w:multiLevelType w:val="hybridMultilevel"/>
     <w:tmpl w:val="83A61EEE"/>
@@ -6538,7 +8831,7 @@
       </w:rPr>
     </w:lvl>
   </w:abstractNum>
-  <w:abstractNum w:abstractNumId="25" w15:restartNumberingAfterBreak="0">
+  <w:abstractNum w:abstractNumId="27" w15:restartNumberingAfterBreak="0">
     <w:nsid w:val="400F3F6C"/>
     <w:multiLevelType w:val="multilevel"/>
     <w:tmpl w:val="864A52F2"/>
@@ -6687,7 +8980,7 @@
       </w:rPr>
     </w:lvl>
   </w:abstractNum>
-  <w:abstractNum w:abstractNumId="26" w15:restartNumberingAfterBreak="0">
+  <w:abstractNum w:abstractNumId="28" w15:restartNumberingAfterBreak="0">
     <w:nsid w:val="438D3E62"/>
     <w:multiLevelType w:val="hybridMultilevel"/>
     <w:tmpl w:val="02E8C454"/>
@@ -6800,7 +9093,7 @@
       </w:rPr>
     </w:lvl>
   </w:abstractNum>
-  <w:abstractNum w:abstractNumId="27" w15:restartNumberingAfterBreak="0">
+  <w:abstractNum w:abstractNumId="29" w15:restartNumberingAfterBreak="0">
     <w:nsid w:val="43D32683"/>
     <w:multiLevelType w:val="multilevel"/>
     <w:tmpl w:val="4064AEBE"/>
@@ -6949,7 +9242,7 @@
       </w:rPr>
     </w:lvl>
   </w:abstractNum>
-  <w:abstractNum w:abstractNumId="28" w15:restartNumberingAfterBreak="0">
+  <w:abstractNum w:abstractNumId="30" w15:restartNumberingAfterBreak="0">
     <w:nsid w:val="46141FB0"/>
     <w:multiLevelType w:val="hybridMultilevel"/>
     <w:tmpl w:val="A140A39C"/>
@@ -7038,7 +9331,7 @@
       </w:pPr>
     </w:lvl>
   </w:abstractNum>
-  <w:abstractNum w:abstractNumId="29" w15:restartNumberingAfterBreak="0">
+  <w:abstractNum w:abstractNumId="31" w15:restartNumberingAfterBreak="0">
     <w:nsid w:val="46625D90"/>
     <w:multiLevelType w:val="multilevel"/>
     <w:tmpl w:val="3809001F"/>
@@ -7124,7 +9417,7 @@
       </w:pPr>
     </w:lvl>
   </w:abstractNum>
-  <w:abstractNum w:abstractNumId="30" w15:restartNumberingAfterBreak="0">
+  <w:abstractNum w:abstractNumId="32" w15:restartNumberingAfterBreak="0">
     <w:nsid w:val="47315398"/>
     <w:multiLevelType w:val="hybridMultilevel"/>
     <w:tmpl w:val="8B886CE6"/>
@@ -7210,7 +9503,7 @@
       </w:pPr>
     </w:lvl>
   </w:abstractNum>
-  <w:abstractNum w:abstractNumId="31" w15:restartNumberingAfterBreak="0">
+  <w:abstractNum w:abstractNumId="33" w15:restartNumberingAfterBreak="0">
     <w:nsid w:val="4E4E51FD"/>
     <w:multiLevelType w:val="multilevel"/>
     <w:tmpl w:val="3AA081CC"/>
@@ -7323,7 +9616,7 @@
       </w:rPr>
     </w:lvl>
   </w:abstractNum>
-  <w:abstractNum w:abstractNumId="32" w15:restartNumberingAfterBreak="0">
+  <w:abstractNum w:abstractNumId="34" w15:restartNumberingAfterBreak="0">
     <w:nsid w:val="51D3422A"/>
     <w:multiLevelType w:val="hybridMultilevel"/>
     <w:tmpl w:val="081EEA46"/>
@@ -7436,7 +9729,7 @@
       </w:rPr>
     </w:lvl>
   </w:abstractNum>
-  <w:abstractNum w:abstractNumId="33" w15:restartNumberingAfterBreak="0">
+  <w:abstractNum w:abstractNumId="35" w15:restartNumberingAfterBreak="0">
     <w:nsid w:val="55B2689D"/>
     <w:multiLevelType w:val="hybridMultilevel"/>
     <w:tmpl w:val="EA149CFE"/>
@@ -7522,7 +9815,7 @@
       </w:pPr>
     </w:lvl>
   </w:abstractNum>
-  <w:abstractNum w:abstractNumId="34" w15:restartNumberingAfterBreak="0">
+  <w:abstractNum w:abstractNumId="36" w15:restartNumberingAfterBreak="0">
     <w:nsid w:val="56E42014"/>
     <w:multiLevelType w:val="multilevel"/>
     <w:tmpl w:val="8A661724"/>
@@ -7671,7 +9964,7 @@
       </w:rPr>
     </w:lvl>
   </w:abstractNum>
-  <w:abstractNum w:abstractNumId="35" w15:restartNumberingAfterBreak="0">
+  <w:abstractNum w:abstractNumId="37" w15:restartNumberingAfterBreak="0">
     <w:nsid w:val="595D136E"/>
     <w:multiLevelType w:val="multilevel"/>
     <w:tmpl w:val="4C888648"/>
@@ -7816,7 +10109,96 @@
       </w:rPr>
     </w:lvl>
   </w:abstractNum>
-  <w:abstractNum w:abstractNumId="36" w15:restartNumberingAfterBreak="0">
+  <w:abstractNum w:abstractNumId="38" w15:restartNumberingAfterBreak="0">
+    <w:nsid w:val="5A407F95"/>
+    <w:multiLevelType w:val="hybridMultilevel"/>
+    <w:tmpl w:val="055E6A94"/>
+    <w:lvl w:ilvl="0" w:tplc="FFFFFFFF">
+      <w:start w:val="1"/>
+      <w:numFmt w:val="decimal"/>
+      <w:lvlText w:val="%1."/>
+      <w:lvlJc w:val="left"/>
+      <w:pPr>
+        <w:ind w:left="720" w:hanging="360"/>
+      </w:pPr>
+      <w:rPr>
+        <w:rFonts w:hint="default"/>
+      </w:rPr>
+    </w:lvl>
+    <w:lvl w:ilvl="1" w:tplc="FFFFFFFF" w:tentative="1">
+      <w:start w:val="1"/>
+      <w:numFmt w:val="lowerLetter"/>
+      <w:lvlText w:val="%2."/>
+      <w:lvlJc w:val="left"/>
+      <w:pPr>
+        <w:ind w:left="1440" w:hanging="360"/>
+      </w:pPr>
+    </w:lvl>
+    <w:lvl w:ilvl="2" w:tplc="FFFFFFFF" w:tentative="1">
+      <w:start w:val="1"/>
+      <w:numFmt w:val="lowerRoman"/>
+      <w:lvlText w:val="%3."/>
+      <w:lvlJc w:val="right"/>
+      <w:pPr>
+        <w:ind w:left="2160" w:hanging="180"/>
+      </w:pPr>
+    </w:lvl>
+    <w:lvl w:ilvl="3" w:tplc="FFFFFFFF" w:tentative="1">
+      <w:start w:val="1"/>
+      <w:numFmt w:val="decimal"/>
+      <w:lvlText w:val="%4."/>
+      <w:lvlJc w:val="left"/>
+      <w:pPr>
+        <w:ind w:left="2880" w:hanging="360"/>
+      </w:pPr>
+    </w:lvl>
+    <w:lvl w:ilvl="4" w:tplc="FFFFFFFF" w:tentative="1">
+      <w:start w:val="1"/>
+      <w:numFmt w:val="lowerLetter"/>
+      <w:lvlText w:val="%5."/>
+      <w:lvlJc w:val="left"/>
+      <w:pPr>
+        <w:ind w:left="3600" w:hanging="360"/>
+      </w:pPr>
+    </w:lvl>
+    <w:lvl w:ilvl="5" w:tplc="FFFFFFFF" w:tentative="1">
+      <w:start w:val="1"/>
+      <w:numFmt w:val="lowerRoman"/>
+      <w:lvlText w:val="%6."/>
+      <w:lvlJc w:val="right"/>
+      <w:pPr>
+        <w:ind w:left="4320" w:hanging="180"/>
+      </w:pPr>
+    </w:lvl>
+    <w:lvl w:ilvl="6" w:tplc="FFFFFFFF" w:tentative="1">
+      <w:start w:val="1"/>
+      <w:numFmt w:val="decimal"/>
+      <w:lvlText w:val="%7."/>
+      <w:lvlJc w:val="left"/>
+      <w:pPr>
+        <w:ind w:left="5040" w:hanging="360"/>
+      </w:pPr>
+    </w:lvl>
+    <w:lvl w:ilvl="7" w:tplc="FFFFFFFF" w:tentative="1">
+      <w:start w:val="1"/>
+      <w:numFmt w:val="lowerLetter"/>
+      <w:lvlText w:val="%8."/>
+      <w:lvlJc w:val="left"/>
+      <w:pPr>
+        <w:ind w:left="5760" w:hanging="360"/>
+      </w:pPr>
+    </w:lvl>
+    <w:lvl w:ilvl="8" w:tplc="FFFFFFFF" w:tentative="1">
+      <w:start w:val="1"/>
+      <w:numFmt w:val="lowerRoman"/>
+      <w:lvlText w:val="%9."/>
+      <w:lvlJc w:val="right"/>
+      <w:pPr>
+        <w:ind w:left="6480" w:hanging="180"/>
+      </w:pPr>
+    </w:lvl>
+  </w:abstractNum>
+  <w:abstractNum w:abstractNumId="39" w15:restartNumberingAfterBreak="0">
     <w:nsid w:val="5C26708F"/>
     <w:multiLevelType w:val="hybridMultilevel"/>
     <w:tmpl w:val="50EA9408"/>
@@ -7905,7 +10287,7 @@
       </w:pPr>
     </w:lvl>
   </w:abstractNum>
-  <w:abstractNum w:abstractNumId="37" w15:restartNumberingAfterBreak="0">
+  <w:abstractNum w:abstractNumId="40" w15:restartNumberingAfterBreak="0">
     <w:nsid w:val="664063E3"/>
     <w:multiLevelType w:val="hybridMultilevel"/>
     <w:tmpl w:val="9D9C00AA"/>
@@ -7991,7 +10373,7 @@
       </w:pPr>
     </w:lvl>
   </w:abstractNum>
-  <w:abstractNum w:abstractNumId="38" w15:restartNumberingAfterBreak="0">
+  <w:abstractNum w:abstractNumId="41" w15:restartNumberingAfterBreak="0">
     <w:nsid w:val="66947F7F"/>
     <w:multiLevelType w:val="hybridMultilevel"/>
     <w:tmpl w:val="1BECB3CE"/>
@@ -8080,7 +10462,7 @@
       </w:pPr>
     </w:lvl>
   </w:abstractNum>
-  <w:abstractNum w:abstractNumId="39" w15:restartNumberingAfterBreak="0">
+  <w:abstractNum w:abstractNumId="42" w15:restartNumberingAfterBreak="0">
     <w:nsid w:val="681235F6"/>
     <w:multiLevelType w:val="hybridMultilevel"/>
     <w:tmpl w:val="EBE0B498"/>
@@ -8169,7 +10551,7 @@
       </w:pPr>
     </w:lvl>
   </w:abstractNum>
-  <w:abstractNum w:abstractNumId="40" w15:restartNumberingAfterBreak="0">
+  <w:abstractNum w:abstractNumId="43" w15:restartNumberingAfterBreak="0">
     <w:nsid w:val="6C5F3B13"/>
     <w:multiLevelType w:val="hybridMultilevel"/>
     <w:tmpl w:val="FE606722"/>
@@ -8282,7 +10664,7 @@
       </w:rPr>
     </w:lvl>
   </w:abstractNum>
-  <w:abstractNum w:abstractNumId="41" w15:restartNumberingAfterBreak="0">
+  <w:abstractNum w:abstractNumId="44" w15:restartNumberingAfterBreak="0">
     <w:nsid w:val="6E38285D"/>
     <w:multiLevelType w:val="hybridMultilevel"/>
     <w:tmpl w:val="4910798C"/>
@@ -8395,7 +10777,120 @@
       </w:rPr>
     </w:lvl>
   </w:abstractNum>
-  <w:abstractNum w:abstractNumId="42" w15:restartNumberingAfterBreak="0">
+  <w:abstractNum w:abstractNumId="45" w15:restartNumberingAfterBreak="0">
+    <w:nsid w:val="6E4C3074"/>
+    <w:multiLevelType w:val="hybridMultilevel"/>
+    <w:tmpl w:val="14CA0B5A"/>
+    <w:lvl w:ilvl="0" w:tplc="04210001">
+      <w:start w:val="1"/>
+      <w:numFmt w:val="bullet"/>
+      <w:lvlText w:val=""/>
+      <w:lvlJc w:val="left"/>
+      <w:pPr>
+        <w:ind w:left="1080" w:hanging="360"/>
+      </w:pPr>
+      <w:rPr>
+        <w:rFonts w:ascii="Symbol" w:hAnsi="Symbol" w:hint="default"/>
+      </w:rPr>
+    </w:lvl>
+    <w:lvl w:ilvl="1" w:tplc="04210003" w:tentative="1">
+      <w:start w:val="1"/>
+      <w:numFmt w:val="bullet"/>
+      <w:lvlText w:val="o"/>
+      <w:lvlJc w:val="left"/>
+      <w:pPr>
+        <w:ind w:left="1800" w:hanging="360"/>
+      </w:pPr>
+      <w:rPr>
+        <w:rFonts w:ascii="Courier New" w:hAnsi="Courier New" w:cs="Courier New" w:hint="default"/>
+      </w:rPr>
+    </w:lvl>
+    <w:lvl w:ilvl="2" w:tplc="04210005" w:tentative="1">
+      <w:start w:val="1"/>
+      <w:numFmt w:val="bullet"/>
+      <w:lvlText w:val=""/>
+      <w:lvlJc w:val="left"/>
+      <w:pPr>
+        <w:ind w:left="2520" w:hanging="360"/>
+      </w:pPr>
+      <w:rPr>
+        <w:rFonts w:ascii="Wingdings" w:hAnsi="Wingdings" w:hint="default"/>
+      </w:rPr>
+    </w:lvl>
+    <w:lvl w:ilvl="3" w:tplc="04210001" w:tentative="1">
+      <w:start w:val="1"/>
+      <w:numFmt w:val="bullet"/>
+      <w:lvlText w:val=""/>
+      <w:lvlJc w:val="left"/>
+      <w:pPr>
+        <w:ind w:left="3240" w:hanging="360"/>
+      </w:pPr>
+      <w:rPr>
+        <w:rFonts w:ascii="Symbol" w:hAnsi="Symbol" w:hint="default"/>
+      </w:rPr>
+    </w:lvl>
+    <w:lvl w:ilvl="4" w:tplc="04210003" w:tentative="1">
+      <w:start w:val="1"/>
+      <w:numFmt w:val="bullet"/>
+      <w:lvlText w:val="o"/>
+      <w:lvlJc w:val="left"/>
+      <w:pPr>
+        <w:ind w:left="3960" w:hanging="360"/>
+      </w:pPr>
+      <w:rPr>
+        <w:rFonts w:ascii="Courier New" w:hAnsi="Courier New" w:cs="Courier New" w:hint="default"/>
+      </w:rPr>
+    </w:lvl>
+    <w:lvl w:ilvl="5" w:tplc="04210005" w:tentative="1">
+      <w:start w:val="1"/>
+      <w:numFmt w:val="bullet"/>
+      <w:lvlText w:val=""/>
+      <w:lvlJc w:val="left"/>
+      <w:pPr>
+        <w:ind w:left="4680" w:hanging="360"/>
+      </w:pPr>
+      <w:rPr>
+        <w:rFonts w:ascii="Wingdings" w:hAnsi="Wingdings" w:hint="default"/>
+      </w:rPr>
+    </w:lvl>
+    <w:lvl w:ilvl="6" w:tplc="04210001" w:tentative="1">
+      <w:start w:val="1"/>
+      <w:numFmt w:val="bullet"/>
+      <w:lvlText w:val=""/>
+      <w:lvlJc w:val="left"/>
+      <w:pPr>
+        <w:ind w:left="5400" w:hanging="360"/>
+      </w:pPr>
+      <w:rPr>
+        <w:rFonts w:ascii="Symbol" w:hAnsi="Symbol" w:hint="default"/>
+      </w:rPr>
+    </w:lvl>
+    <w:lvl w:ilvl="7" w:tplc="04210003" w:tentative="1">
+      <w:start w:val="1"/>
+      <w:numFmt w:val="bullet"/>
+      <w:lvlText w:val="o"/>
+      <w:lvlJc w:val="left"/>
+      <w:pPr>
+        <w:ind w:left="6120" w:hanging="360"/>
+      </w:pPr>
+      <w:rPr>
+        <w:rFonts w:ascii="Courier New" w:hAnsi="Courier New" w:cs="Courier New" w:hint="default"/>
+      </w:rPr>
+    </w:lvl>
+    <w:lvl w:ilvl="8" w:tplc="04210005" w:tentative="1">
+      <w:start w:val="1"/>
+      <w:numFmt w:val="bullet"/>
+      <w:lvlText w:val=""/>
+      <w:lvlJc w:val="left"/>
+      <w:pPr>
+        <w:ind w:left="6840" w:hanging="360"/>
+      </w:pPr>
+      <w:rPr>
+        <w:rFonts w:ascii="Wingdings" w:hAnsi="Wingdings" w:hint="default"/>
+      </w:rPr>
+    </w:lvl>
+  </w:abstractNum>
+  <w:abstractNum w:abstractNumId="46" w15:restartNumberingAfterBreak="0">
     <w:nsid w:val="75895DD9"/>
     <w:multiLevelType w:val="hybridMultilevel"/>
     <w:tmpl w:val="40E4C3AC"/>
@@ -8481,7 +10976,7 @@
       </w:pPr>
     </w:lvl>
   </w:abstractNum>
-  <w:abstractNum w:abstractNumId="43" w15:restartNumberingAfterBreak="0">
+  <w:abstractNum w:abstractNumId="47" w15:restartNumberingAfterBreak="0">
     <w:nsid w:val="796F7D08"/>
     <w:multiLevelType w:val="hybridMultilevel"/>
     <w:tmpl w:val="D6DE7E20"/>
@@ -8567,7 +11062,7 @@
       </w:pPr>
     </w:lvl>
   </w:abstractNum>
-  <w:abstractNum w:abstractNumId="44" w15:restartNumberingAfterBreak="0">
+  <w:abstractNum w:abstractNumId="48" w15:restartNumberingAfterBreak="0">
     <w:nsid w:val="7F6B79B2"/>
     <w:multiLevelType w:val="multilevel"/>
     <w:tmpl w:val="3809001F"/>
@@ -8654,139 +11149,151 @@
     </w:lvl>
   </w:abstractNum>
   <w:num w:numId="1" w16cid:durableId="1843860375">
-    <w:abstractNumId w:val="31"/>
+    <w:abstractNumId w:val="33"/>
   </w:num>
   <w:num w:numId="2" w16cid:durableId="1760246846">
-    <w:abstractNumId w:val="38"/>
+    <w:abstractNumId w:val="41"/>
   </w:num>
   <w:num w:numId="3" w16cid:durableId="1314946792">
-    <w:abstractNumId w:val="28"/>
+    <w:abstractNumId w:val="30"/>
   </w:num>
   <w:num w:numId="4" w16cid:durableId="636035520">
-    <w:abstractNumId w:val="41"/>
+    <w:abstractNumId w:val="44"/>
   </w:num>
   <w:num w:numId="5" w16cid:durableId="920022487">
+    <w:abstractNumId w:val="12"/>
+  </w:num>
+  <w:num w:numId="6" w16cid:durableId="1517963805">
+    <w:abstractNumId w:val="24"/>
+  </w:num>
+  <w:num w:numId="7" w16cid:durableId="1726486980">
+    <w:abstractNumId w:val="19"/>
+  </w:num>
+  <w:num w:numId="8" w16cid:durableId="273562222">
+    <w:abstractNumId w:val="39"/>
+  </w:num>
+  <w:num w:numId="9" w16cid:durableId="931624136">
+    <w:abstractNumId w:val="46"/>
+  </w:num>
+  <w:num w:numId="10" w16cid:durableId="1030256515">
+    <w:abstractNumId w:val="27"/>
+  </w:num>
+  <w:num w:numId="11" w16cid:durableId="455485416">
+    <w:abstractNumId w:val="36"/>
+  </w:num>
+  <w:num w:numId="12" w16cid:durableId="532773156">
+    <w:abstractNumId w:val="17"/>
+  </w:num>
+  <w:num w:numId="13" w16cid:durableId="1015352476">
+    <w:abstractNumId w:val="42"/>
+  </w:num>
+  <w:num w:numId="14" w16cid:durableId="1564020924">
     <w:abstractNumId w:val="11"/>
   </w:num>
-  <w:num w:numId="6" w16cid:durableId="1517963805">
-    <w:abstractNumId w:val="22"/>
-  </w:num>
-  <w:num w:numId="7" w16cid:durableId="1726486980">
-    <w:abstractNumId w:val="18"/>
-  </w:num>
-  <w:num w:numId="8" w16cid:durableId="273562222">
-    <w:abstractNumId w:val="36"/>
-  </w:num>
-  <w:num w:numId="9" w16cid:durableId="931624136">
-    <w:abstractNumId w:val="42"/>
-  </w:num>
-  <w:num w:numId="10" w16cid:durableId="1030256515">
-    <w:abstractNumId w:val="25"/>
-  </w:num>
-  <w:num w:numId="11" w16cid:durableId="455485416">
-    <w:abstractNumId w:val="34"/>
-  </w:num>
-  <w:num w:numId="12" w16cid:durableId="532773156">
-    <w:abstractNumId w:val="16"/>
-  </w:num>
-  <w:num w:numId="13" w16cid:durableId="1015352476">
-    <w:abstractNumId w:val="39"/>
-  </w:num>
-  <w:num w:numId="14" w16cid:durableId="1564020924">
-    <w:abstractNumId w:val="10"/>
-  </w:num>
   <w:num w:numId="15" w16cid:durableId="1953584873">
-    <w:abstractNumId w:val="1"/>
+    <w:abstractNumId w:val="2"/>
   </w:num>
   <w:num w:numId="16" w16cid:durableId="1294097061">
-    <w:abstractNumId w:val="2"/>
+    <w:abstractNumId w:val="3"/>
   </w:num>
   <w:num w:numId="17" w16cid:durableId="10188654">
-    <w:abstractNumId w:val="3"/>
+    <w:abstractNumId w:val="4"/>
   </w:num>
   <w:num w:numId="18" w16cid:durableId="442307706">
-    <w:abstractNumId w:val="14"/>
+    <w:abstractNumId w:val="15"/>
   </w:num>
   <w:num w:numId="19" w16cid:durableId="50078920">
-    <w:abstractNumId w:val="30"/>
+    <w:abstractNumId w:val="32"/>
   </w:num>
   <w:num w:numId="20" w16cid:durableId="1714039227">
     <w:abstractNumId w:val="0"/>
   </w:num>
   <w:num w:numId="21" w16cid:durableId="1382552901">
-    <w:abstractNumId w:val="24"/>
+    <w:abstractNumId w:val="26"/>
   </w:num>
   <w:num w:numId="22" w16cid:durableId="1949696916">
+    <w:abstractNumId w:val="43"/>
+  </w:num>
+  <w:num w:numId="23" w16cid:durableId="1347638397">
+    <w:abstractNumId w:val="5"/>
+  </w:num>
+  <w:num w:numId="24" w16cid:durableId="264583846">
+    <w:abstractNumId w:val="25"/>
+  </w:num>
+  <w:num w:numId="25" w16cid:durableId="482046340">
+    <w:abstractNumId w:val="21"/>
+  </w:num>
+  <w:num w:numId="26" w16cid:durableId="1506555424">
+    <w:abstractNumId w:val="16"/>
+  </w:num>
+  <w:num w:numId="27" w16cid:durableId="321743508">
+    <w:abstractNumId w:val="48"/>
+  </w:num>
+  <w:num w:numId="28" w16cid:durableId="1572695982">
+    <w:abstractNumId w:val="31"/>
+  </w:num>
+  <w:num w:numId="29" w16cid:durableId="1186746224">
+    <w:abstractNumId w:val="18"/>
+  </w:num>
+  <w:num w:numId="30" w16cid:durableId="233977726">
+    <w:abstractNumId w:val="29"/>
+  </w:num>
+  <w:num w:numId="31" w16cid:durableId="1935163072">
+    <w:abstractNumId w:val="7"/>
+  </w:num>
+  <w:num w:numId="32" w16cid:durableId="1244607215">
+    <w:abstractNumId w:val="6"/>
+  </w:num>
+  <w:num w:numId="33" w16cid:durableId="703602962">
+    <w:abstractNumId w:val="47"/>
+  </w:num>
+  <w:num w:numId="34" w16cid:durableId="940070612">
+    <w:abstractNumId w:val="28"/>
+  </w:num>
+  <w:num w:numId="35" w16cid:durableId="805859227">
     <w:abstractNumId w:val="40"/>
   </w:num>
-  <w:num w:numId="23" w16cid:durableId="1347638397">
-    <w:abstractNumId w:val="4"/>
+  <w:num w:numId="36" w16cid:durableId="165289358">
+    <w:abstractNumId w:val="35"/>
   </w:num>
-  <w:num w:numId="24" w16cid:durableId="264583846">
+  <w:num w:numId="37" w16cid:durableId="615596954">
+    <w:abstractNumId w:val="8"/>
+  </w:num>
+  <w:num w:numId="38" w16cid:durableId="124781779">
+    <w:abstractNumId w:val="14"/>
+  </w:num>
+  <w:num w:numId="39" w16cid:durableId="1742874190">
+    <w:abstractNumId w:val="20"/>
+  </w:num>
+  <w:num w:numId="40" w16cid:durableId="200554715">
     <w:abstractNumId w:val="23"/>
   </w:num>
-  <w:num w:numId="25" w16cid:durableId="482046340">
-    <w:abstractNumId w:val="20"/>
-  </w:num>
-  <w:num w:numId="26" w16cid:durableId="1506555424">
-    <w:abstractNumId w:val="15"/>
-  </w:num>
-  <w:num w:numId="27" w16cid:durableId="321743508">
-    <w:abstractNumId w:val="44"/>
-  </w:num>
-  <w:num w:numId="28" w16cid:durableId="1572695982">
-    <w:abstractNumId w:val="29"/>
-  </w:num>
-  <w:num w:numId="29" w16cid:durableId="1186746224">
-    <w:abstractNumId w:val="17"/>
-  </w:num>
-  <w:num w:numId="30" w16cid:durableId="233977726">
-    <w:abstractNumId w:val="27"/>
-  </w:num>
-  <w:num w:numId="31" w16cid:durableId="1935163072">
-    <w:abstractNumId w:val="6"/>
-  </w:num>
-  <w:num w:numId="32" w16cid:durableId="1244607215">
-    <w:abstractNumId w:val="5"/>
-  </w:num>
-  <w:num w:numId="33" w16cid:durableId="703602962">
-    <w:abstractNumId w:val="43"/>
-  </w:num>
-  <w:num w:numId="34" w16cid:durableId="940070612">
-    <w:abstractNumId w:val="26"/>
-  </w:num>
-  <w:num w:numId="35" w16cid:durableId="805859227">
+  <w:num w:numId="41" w16cid:durableId="130751399">
     <w:abstractNumId w:val="37"/>
   </w:num>
-  <w:num w:numId="36" w16cid:durableId="165289358">
-    <w:abstractNumId w:val="33"/>
-  </w:num>
-  <w:num w:numId="37" w16cid:durableId="615596954">
-    <w:abstractNumId w:val="7"/>
-  </w:num>
-  <w:num w:numId="38" w16cid:durableId="124781779">
+  <w:num w:numId="42" w16cid:durableId="498230865">
     <w:abstractNumId w:val="13"/>
   </w:num>
-  <w:num w:numId="39" w16cid:durableId="1742874190">
-    <w:abstractNumId w:val="19"/>
+  <w:num w:numId="43" w16cid:durableId="1549687546">
+    <w:abstractNumId w:val="10"/>
   </w:num>
-  <w:num w:numId="40" w16cid:durableId="200554715">
-    <w:abstractNumId w:val="21"/>
+  <w:num w:numId="44" w16cid:durableId="502167208">
+    <w:abstractNumId w:val="34"/>
   </w:num>
-  <w:num w:numId="41" w16cid:durableId="130751399">
-    <w:abstractNumId w:val="35"/>
-  </w:num>
-  <w:num w:numId="42" w16cid:durableId="498230865">
-    <w:abstractNumId w:val="12"/>
-  </w:num>
-  <w:num w:numId="43" w16cid:durableId="1549687546">
+  <w:num w:numId="45" w16cid:durableId="807165571">
     <w:abstractNumId w:val="9"/>
   </w:num>
-  <w:num w:numId="44" w16cid:durableId="502167208">
-    <w:abstractNumId w:val="32"/>
+  <w:num w:numId="46" w16cid:durableId="1750036214">
+    <w:abstractNumId w:val="1"/>
   </w:num>
-  <w:num w:numId="45" w16cid:durableId="807165571">
-    <w:abstractNumId w:val="8"/>
+  <w:num w:numId="47" w16cid:durableId="19014112">
+    <w:abstractNumId w:val="22"/>
+  </w:num>
+  <w:num w:numId="48" w16cid:durableId="1551070336">
+    <w:abstractNumId w:val="38"/>
+  </w:num>
+  <w:num w:numId="49" w16cid:durableId="1063024914">
+    <w:abstractNumId w:val="45"/>
   </w:num>
   <w:numIdMacAtCleanup w:val="12"/>
 </w:numbering>

</xml_diff>